<commit_message>
Last Update 20 May 2014
Data Dictionary, Quality Plan and Web Technologies are added for the
first time while Design Document, Software Requirements, Directorate
General Mines and Minerals and User Interface are update.
</commit_message>
<xml_diff>
--- a/openm4s_user_interface_design_pattern_library_mcs_v1.1.docx
+++ b/openm4s_user_interface_design_pattern_library_mcs_v1.1.docx
@@ -726,7 +726,27 @@
                                     <w:szCs w:val="72"/>
                                     <w:lang w:val="en-US"/>
                                   </w:rPr>
-                                  <w:t>Mineral Cadastre S</w:t>
+                                  <w:t xml:space="preserve">Mineral </w:t>
+                                </w:r>
+                                <w:proofErr w:type="spellStart"/>
+                                <w:r>
+                                  <w:rPr>
+                                    <w:color w:val="FFFFFF" w:themeColor="background1"/>
+                                    <w:sz w:val="72"/>
+                                    <w:szCs w:val="72"/>
+                                    <w:lang w:val="en-US"/>
+                                  </w:rPr>
+                                  <w:t>Cadastre</w:t>
+                                </w:r>
+                                <w:proofErr w:type="spellEnd"/>
+                                <w:r>
+                                  <w:rPr>
+                                    <w:color w:val="FFFFFF" w:themeColor="background1"/>
+                                    <w:sz w:val="72"/>
+                                    <w:szCs w:val="72"/>
+                                    <w:lang w:val="en-US"/>
+                                  </w:rPr>
+                                  <w:t xml:space="preserve"> S</w:t>
                                 </w:r>
                                 <w:r>
                                   <w:rPr>
@@ -969,8 +989,25 @@
         <w:p>
           <w:pPr>
             <w:pStyle w:val="TOCHeading"/>
+            <w:rPr>
+              <w:rFonts w:asciiTheme="minorHAnsi" w:eastAsiaTheme="minorEastAsia" w:hAnsiTheme="minorHAnsi" w:cstheme="minorBidi"/>
+              <w:color w:val="335B74" w:themeColor="text2"/>
+              <w:sz w:val="20"/>
+              <w:szCs w:val="20"/>
+            </w:rPr>
+          </w:pPr>
+        </w:p>
+        <w:p>
+          <w:r>
+            <w:br w:type="page"/>
+          </w:r>
+        </w:p>
+        <w:p>
+          <w:pPr>
+            <w:pStyle w:val="TOCHeading"/>
           </w:pPr>
           <w:r>
+            <w:lastRenderedPageBreak/>
             <w:t>Table of Contents</w:t>
           </w:r>
         </w:p>
@@ -996,7 +1033,7 @@
           <w:r>
             <w:fldChar w:fldCharType="separate"/>
           </w:r>
-          <w:hyperlink w:anchor="_Toc387749239" w:history="1">
+          <w:hyperlink w:anchor="_Toc388209079" w:history="1">
             <w:r>
               <w:rPr>
                 <w:rStyle w:val="Hyperlink"/>
@@ -1023,7 +1060,7 @@
                 <w:noProof/>
                 <w:webHidden/>
               </w:rPr>
-              <w:instrText xml:space="preserve"> PAGEREF _Toc387749239 \h </w:instrText>
+              <w:instrText xml:space="preserve"> PAGEREF _Toc388209079 \h </w:instrText>
             </w:r>
             <w:r>
               <w:rPr>
@@ -1043,7 +1080,7 @@
                 <w:noProof/>
                 <w:webHidden/>
               </w:rPr>
-              <w:t>4</w:t>
+              <w:t>9</w:t>
             </w:r>
             <w:r>
               <w:rPr>
@@ -1067,7 +1104,7 @@
               <w:lang w:eastAsia="en-GB"/>
             </w:rPr>
           </w:pPr>
-          <w:hyperlink w:anchor="_Toc387749240" w:history="1">
+          <w:hyperlink w:anchor="_Toc388209080" w:history="1">
             <w:r>
               <w:rPr>
                 <w:rStyle w:val="Hyperlink"/>
@@ -1094,7 +1131,7 @@
                 <w:noProof/>
                 <w:webHidden/>
               </w:rPr>
-              <w:instrText xml:space="preserve"> PAGEREF _Toc387749240 \h </w:instrText>
+              <w:instrText xml:space="preserve"> PAGEREF _Toc388209080 \h </w:instrText>
             </w:r>
             <w:r>
               <w:rPr>
@@ -1114,7 +1151,7 @@
                 <w:noProof/>
                 <w:webHidden/>
               </w:rPr>
-              <w:t>5</w:t>
+              <w:t>11</w:t>
             </w:r>
             <w:r>
               <w:rPr>
@@ -1134,7 +1171,7 @@
               <w:lang w:eastAsia="en-GB"/>
             </w:rPr>
           </w:pPr>
-          <w:hyperlink w:anchor="_Toc387749243" w:history="1">
+          <w:hyperlink w:anchor="_Toc388209083" w:history="1">
             <w:r>
               <w:rPr>
                 <w:rStyle w:val="Hyperlink"/>
@@ -1176,7 +1213,7 @@
                 <w:noProof/>
                 <w:webHidden/>
               </w:rPr>
-              <w:instrText xml:space="preserve"> PAGEREF _Toc387749243 \h </w:instrText>
+              <w:instrText xml:space="preserve"> PAGEREF _Toc388209083 \h </w:instrText>
             </w:r>
             <w:r>
               <w:rPr>
@@ -1196,7 +1233,7 @@
                 <w:noProof/>
                 <w:webHidden/>
               </w:rPr>
-              <w:t>5</w:t>
+              <w:t>11</w:t>
             </w:r>
             <w:r>
               <w:rPr>
@@ -1218,7 +1255,7 @@
               <w:lang w:eastAsia="en-GB"/>
             </w:rPr>
           </w:pPr>
-          <w:hyperlink w:anchor="_Toc387749244" w:history="1">
+          <w:hyperlink w:anchor="_Toc388209084" w:history="1">
             <w:r>
               <w:rPr>
                 <w:rStyle w:val="Hyperlink"/>
@@ -1262,7 +1299,7 @@
                 <w:noProof/>
                 <w:webHidden/>
               </w:rPr>
-              <w:instrText xml:space="preserve"> PAGEREF _Toc387749244 \h </w:instrText>
+              <w:instrText xml:space="preserve"> PAGEREF _Toc388209084 \h </w:instrText>
             </w:r>
             <w:r>
               <w:rPr>
@@ -1282,7 +1319,7 @@
                 <w:noProof/>
                 <w:webHidden/>
               </w:rPr>
-              <w:t>5</w:t>
+              <w:t>11</w:t>
             </w:r>
             <w:r>
               <w:rPr>
@@ -1304,7 +1341,7 @@
               <w:lang w:eastAsia="en-GB"/>
             </w:rPr>
           </w:pPr>
-          <w:hyperlink w:anchor="_Toc387749245" w:history="1">
+          <w:hyperlink w:anchor="_Toc388209085" w:history="1">
             <w:r>
               <w:rPr>
                 <w:rStyle w:val="Hyperlink"/>
@@ -1348,7 +1385,7 @@
                 <w:noProof/>
                 <w:webHidden/>
               </w:rPr>
-              <w:instrText xml:space="preserve"> PAGEREF _Toc387749245 \h </w:instrText>
+              <w:instrText xml:space="preserve"> PAGEREF _Toc388209085 \h </w:instrText>
             </w:r>
             <w:r>
               <w:rPr>
@@ -1368,7 +1405,7 @@
                 <w:noProof/>
                 <w:webHidden/>
               </w:rPr>
-              <w:t>5</w:t>
+              <w:t>11</w:t>
             </w:r>
             <w:r>
               <w:rPr>
@@ -1390,7 +1427,7 @@
               <w:lang w:eastAsia="en-GB"/>
             </w:rPr>
           </w:pPr>
-          <w:hyperlink w:anchor="_Toc387749246" w:history="1">
+          <w:hyperlink w:anchor="_Toc388209086" w:history="1">
             <w:r>
               <w:rPr>
                 <w:rStyle w:val="Hyperlink"/>
@@ -1434,7 +1471,7 @@
                 <w:noProof/>
                 <w:webHidden/>
               </w:rPr>
-              <w:instrText xml:space="preserve"> PAGEREF _Toc387749246 \h </w:instrText>
+              <w:instrText xml:space="preserve"> PAGEREF _Toc388209086 \h </w:instrText>
             </w:r>
             <w:r>
               <w:rPr>
@@ -1454,7 +1491,7 @@
                 <w:noProof/>
                 <w:webHidden/>
               </w:rPr>
-              <w:t>5</w:t>
+              <w:t>11</w:t>
             </w:r>
             <w:r>
               <w:rPr>
@@ -1476,7 +1513,7 @@
               <w:lang w:eastAsia="en-GB"/>
             </w:rPr>
           </w:pPr>
-          <w:hyperlink w:anchor="_Toc387749247" w:history="1">
+          <w:hyperlink w:anchor="_Toc388209087" w:history="1">
             <w:r>
               <w:rPr>
                 <w:rStyle w:val="Hyperlink"/>
@@ -1520,7 +1557,7 @@
                 <w:noProof/>
                 <w:webHidden/>
               </w:rPr>
-              <w:instrText xml:space="preserve"> PAGEREF _Toc387749247 \h </w:instrText>
+              <w:instrText xml:space="preserve"> PAGEREF _Toc388209087 \h </w:instrText>
             </w:r>
             <w:r>
               <w:rPr>
@@ -1540,7 +1577,7 @@
                 <w:noProof/>
                 <w:webHidden/>
               </w:rPr>
-              <w:t>6</w:t>
+              <w:t>12</w:t>
             </w:r>
             <w:r>
               <w:rPr>
@@ -1562,7 +1599,7 @@
               <w:lang w:eastAsia="en-GB"/>
             </w:rPr>
           </w:pPr>
-          <w:hyperlink w:anchor="_Toc387749248" w:history="1">
+          <w:hyperlink w:anchor="_Toc388209088" w:history="1">
             <w:r>
               <w:rPr>
                 <w:rStyle w:val="Hyperlink"/>
@@ -1606,7 +1643,7 @@
                 <w:noProof/>
                 <w:webHidden/>
               </w:rPr>
-              <w:instrText xml:space="preserve"> PAGEREF _Toc387749248 \h </w:instrText>
+              <w:instrText xml:space="preserve"> PAGEREF _Toc388209088 \h </w:instrText>
             </w:r>
             <w:r>
               <w:rPr>
@@ -1626,7 +1663,7 @@
                 <w:noProof/>
                 <w:webHidden/>
               </w:rPr>
-              <w:t>7</w:t>
+              <w:t>13</w:t>
             </w:r>
             <w:r>
               <w:rPr>
@@ -1648,7 +1685,7 @@
               <w:lang w:eastAsia="en-GB"/>
             </w:rPr>
           </w:pPr>
-          <w:hyperlink w:anchor="_Toc387749249" w:history="1">
+          <w:hyperlink w:anchor="_Toc388209089" w:history="1">
             <w:r>
               <w:rPr>
                 <w:rStyle w:val="Hyperlink"/>
@@ -1692,7 +1729,7 @@
                 <w:noProof/>
                 <w:webHidden/>
               </w:rPr>
-              <w:instrText xml:space="preserve"> PAGEREF _Toc387749249 \h </w:instrText>
+              <w:instrText xml:space="preserve"> PAGEREF _Toc388209089 \h </w:instrText>
             </w:r>
             <w:r>
               <w:rPr>
@@ -1712,7 +1749,7 @@
                 <w:noProof/>
                 <w:webHidden/>
               </w:rPr>
-              <w:t>7</w:t>
+              <w:t>13</w:t>
             </w:r>
             <w:r>
               <w:rPr>
@@ -1734,7 +1771,7 @@
               <w:lang w:eastAsia="en-GB"/>
             </w:rPr>
           </w:pPr>
-          <w:hyperlink w:anchor="_Toc387749250" w:history="1">
+          <w:hyperlink w:anchor="_Toc388209090" w:history="1">
             <w:r>
               <w:rPr>
                 <w:rStyle w:val="Hyperlink"/>
@@ -1778,7 +1815,7 @@
                 <w:noProof/>
                 <w:webHidden/>
               </w:rPr>
-              <w:instrText xml:space="preserve"> PAGEREF _Toc387749250 \h </w:instrText>
+              <w:instrText xml:space="preserve"> PAGEREF _Toc388209090 \h </w:instrText>
             </w:r>
             <w:r>
               <w:rPr>
@@ -1798,7 +1835,7 @@
                 <w:noProof/>
                 <w:webHidden/>
               </w:rPr>
-              <w:t>7</w:t>
+              <w:t>13</w:t>
             </w:r>
             <w:r>
               <w:rPr>
@@ -1820,7 +1857,7 @@
               <w:lang w:eastAsia="en-GB"/>
             </w:rPr>
           </w:pPr>
-          <w:hyperlink w:anchor="_Toc387749251" w:history="1">
+          <w:hyperlink w:anchor="_Toc388209091" w:history="1">
             <w:r>
               <w:rPr>
                 <w:rStyle w:val="Hyperlink"/>
@@ -1864,7 +1901,7 @@
                 <w:noProof/>
                 <w:webHidden/>
               </w:rPr>
-              <w:instrText xml:space="preserve"> PAGEREF _Toc387749251 \h </w:instrText>
+              <w:instrText xml:space="preserve"> PAGEREF _Toc388209091 \h </w:instrText>
             </w:r>
             <w:r>
               <w:rPr>
@@ -1884,7 +1921,7 @@
                 <w:noProof/>
                 <w:webHidden/>
               </w:rPr>
-              <w:t>7</w:t>
+              <w:t>13</w:t>
             </w:r>
             <w:r>
               <w:rPr>
@@ -1906,7 +1943,7 @@
               <w:lang w:eastAsia="en-GB"/>
             </w:rPr>
           </w:pPr>
-          <w:hyperlink w:anchor="_Toc387749252" w:history="1">
+          <w:hyperlink w:anchor="_Toc388209092" w:history="1">
             <w:r>
               <w:rPr>
                 <w:rStyle w:val="Hyperlink"/>
@@ -1950,7 +1987,7 @@
                 <w:noProof/>
                 <w:webHidden/>
               </w:rPr>
-              <w:instrText xml:space="preserve"> PAGEREF _Toc387749252 \h </w:instrText>
+              <w:instrText xml:space="preserve"> PAGEREF _Toc388209092 \h </w:instrText>
             </w:r>
             <w:r>
               <w:rPr>
@@ -1970,7 +2007,7 @@
                 <w:noProof/>
                 <w:webHidden/>
               </w:rPr>
-              <w:t>7</w:t>
+              <w:t>13</w:t>
             </w:r>
             <w:r>
               <w:rPr>
@@ -1990,7 +2027,7 @@
               <w:lang w:eastAsia="en-GB"/>
             </w:rPr>
           </w:pPr>
-          <w:hyperlink w:anchor="_Toc387749253" w:history="1">
+          <w:hyperlink w:anchor="_Toc388209093" w:history="1">
             <w:r>
               <w:rPr>
                 <w:rStyle w:val="Hyperlink"/>
@@ -2032,7 +2069,7 @@
                 <w:noProof/>
                 <w:webHidden/>
               </w:rPr>
-              <w:instrText xml:space="preserve"> PAGEREF _Toc387749253 \h </w:instrText>
+              <w:instrText xml:space="preserve"> PAGEREF _Toc388209093 \h </w:instrText>
             </w:r>
             <w:r>
               <w:rPr>
@@ -2052,7 +2089,7 @@
                 <w:noProof/>
                 <w:webHidden/>
               </w:rPr>
-              <w:t>7</w:t>
+              <w:t>13</w:t>
             </w:r>
             <w:r>
               <w:rPr>
@@ -2074,7 +2111,7 @@
               <w:lang w:eastAsia="en-GB"/>
             </w:rPr>
           </w:pPr>
-          <w:hyperlink w:anchor="_Toc387749254" w:history="1">
+          <w:hyperlink w:anchor="_Toc388209094" w:history="1">
             <w:r>
               <w:rPr>
                 <w:rStyle w:val="Hyperlink"/>
@@ -2118,7 +2155,7 @@
                 <w:noProof/>
                 <w:webHidden/>
               </w:rPr>
-              <w:instrText xml:space="preserve"> PAGEREF _Toc387749254 \h </w:instrText>
+              <w:instrText xml:space="preserve"> PAGEREF _Toc388209094 \h </w:instrText>
             </w:r>
             <w:r>
               <w:rPr>
@@ -2138,7 +2175,7 @@
                 <w:noProof/>
                 <w:webHidden/>
               </w:rPr>
-              <w:t>7</w:t>
+              <w:t>13</w:t>
             </w:r>
             <w:r>
               <w:rPr>
@@ -2160,7 +2197,7 @@
               <w:lang w:eastAsia="en-GB"/>
             </w:rPr>
           </w:pPr>
-          <w:hyperlink w:anchor="_Toc387749255" w:history="1">
+          <w:hyperlink w:anchor="_Toc388209095" w:history="1">
             <w:r>
               <w:rPr>
                 <w:rStyle w:val="Hyperlink"/>
@@ -2204,7 +2241,7 @@
                 <w:noProof/>
                 <w:webHidden/>
               </w:rPr>
-              <w:instrText xml:space="preserve"> PAGEREF _Toc387749255 \h </w:instrText>
+              <w:instrText xml:space="preserve"> PAGEREF _Toc388209095 \h </w:instrText>
             </w:r>
             <w:r>
               <w:rPr>
@@ -2224,7 +2261,7 @@
                 <w:noProof/>
                 <w:webHidden/>
               </w:rPr>
-              <w:t>8</w:t>
+              <w:t>14</w:t>
             </w:r>
             <w:r>
               <w:rPr>
@@ -2246,7 +2283,7 @@
               <w:lang w:eastAsia="en-GB"/>
             </w:rPr>
           </w:pPr>
-          <w:hyperlink w:anchor="_Toc387749256" w:history="1">
+          <w:hyperlink w:anchor="_Toc388209096" w:history="1">
             <w:r>
               <w:rPr>
                 <w:rStyle w:val="Hyperlink"/>
@@ -2290,7 +2327,7 @@
                 <w:noProof/>
                 <w:webHidden/>
               </w:rPr>
-              <w:instrText xml:space="preserve"> PAGEREF _Toc387749256 \h </w:instrText>
+              <w:instrText xml:space="preserve"> PAGEREF _Toc388209096 \h </w:instrText>
             </w:r>
             <w:r>
               <w:rPr>
@@ -2310,7 +2347,7 @@
                 <w:noProof/>
                 <w:webHidden/>
               </w:rPr>
-              <w:t>8</w:t>
+              <w:t>14</w:t>
             </w:r>
             <w:r>
               <w:rPr>
@@ -2332,7 +2369,7 @@
               <w:lang w:eastAsia="en-GB"/>
             </w:rPr>
           </w:pPr>
-          <w:hyperlink w:anchor="_Toc387749257" w:history="1">
+          <w:hyperlink w:anchor="_Toc388209097" w:history="1">
             <w:r>
               <w:rPr>
                 <w:rStyle w:val="Hyperlink"/>
@@ -2376,7 +2413,7 @@
                 <w:noProof/>
                 <w:webHidden/>
               </w:rPr>
-              <w:instrText xml:space="preserve"> PAGEREF _Toc387749257 \h </w:instrText>
+              <w:instrText xml:space="preserve"> PAGEREF _Toc388209097 \h </w:instrText>
             </w:r>
             <w:r>
               <w:rPr>
@@ -2396,7 +2433,7 @@
                 <w:noProof/>
                 <w:webHidden/>
               </w:rPr>
-              <w:t>8</w:t>
+              <w:t>14</w:t>
             </w:r>
             <w:r>
               <w:rPr>
@@ -2418,7 +2455,7 @@
               <w:lang w:eastAsia="en-GB"/>
             </w:rPr>
           </w:pPr>
-          <w:hyperlink w:anchor="_Toc387749258" w:history="1">
+          <w:hyperlink w:anchor="_Toc388209098" w:history="1">
             <w:r>
               <w:rPr>
                 <w:rStyle w:val="Hyperlink"/>
@@ -2462,7 +2499,7 @@
                 <w:noProof/>
                 <w:webHidden/>
               </w:rPr>
-              <w:instrText xml:space="preserve"> PAGEREF _Toc387749258 \h </w:instrText>
+              <w:instrText xml:space="preserve"> PAGEREF _Toc388209098 \h </w:instrText>
             </w:r>
             <w:r>
               <w:rPr>
@@ -2482,7 +2519,7 @@
                 <w:noProof/>
                 <w:webHidden/>
               </w:rPr>
-              <w:t>8</w:t>
+              <w:t>14</w:t>
             </w:r>
             <w:r>
               <w:rPr>
@@ -2504,7 +2541,7 @@
               <w:lang w:eastAsia="en-GB"/>
             </w:rPr>
           </w:pPr>
-          <w:hyperlink w:anchor="_Toc387749259" w:history="1">
+          <w:hyperlink w:anchor="_Toc388209099" w:history="1">
             <w:r>
               <w:rPr>
                 <w:rStyle w:val="Hyperlink"/>
@@ -2548,7 +2585,7 @@
                 <w:noProof/>
                 <w:webHidden/>
               </w:rPr>
-              <w:instrText xml:space="preserve"> PAGEREF _Toc387749259 \h </w:instrText>
+              <w:instrText xml:space="preserve"> PAGEREF _Toc388209099 \h </w:instrText>
             </w:r>
             <w:r>
               <w:rPr>
@@ -2568,7 +2605,7 @@
                 <w:noProof/>
                 <w:webHidden/>
               </w:rPr>
-              <w:t>8</w:t>
+              <w:t>14</w:t>
             </w:r>
             <w:r>
               <w:rPr>
@@ -2590,7 +2627,7 @@
               <w:lang w:eastAsia="en-GB"/>
             </w:rPr>
           </w:pPr>
-          <w:hyperlink w:anchor="_Toc387749260" w:history="1">
+          <w:hyperlink w:anchor="_Toc388209100" w:history="1">
             <w:r>
               <w:rPr>
                 <w:rStyle w:val="Hyperlink"/>
@@ -2634,7 +2671,7 @@
                 <w:noProof/>
                 <w:webHidden/>
               </w:rPr>
-              <w:instrText xml:space="preserve"> PAGEREF _Toc387749260 \h </w:instrText>
+              <w:instrText xml:space="preserve"> PAGEREF _Toc388209100 \h </w:instrText>
             </w:r>
             <w:r>
               <w:rPr>
@@ -2654,7 +2691,7 @@
                 <w:noProof/>
                 <w:webHidden/>
               </w:rPr>
-              <w:t>8</w:t>
+              <w:t>14</w:t>
             </w:r>
             <w:r>
               <w:rPr>
@@ -2676,7 +2713,7 @@
               <w:lang w:eastAsia="en-GB"/>
             </w:rPr>
           </w:pPr>
-          <w:hyperlink w:anchor="_Toc387749261" w:history="1">
+          <w:hyperlink w:anchor="_Toc388209101" w:history="1">
             <w:r>
               <w:rPr>
                 <w:rStyle w:val="Hyperlink"/>
@@ -2720,7 +2757,7 @@
                 <w:noProof/>
                 <w:webHidden/>
               </w:rPr>
-              <w:instrText xml:space="preserve"> PAGEREF _Toc387749261 \h </w:instrText>
+              <w:instrText xml:space="preserve"> PAGEREF _Toc388209101 \h </w:instrText>
             </w:r>
             <w:r>
               <w:rPr>
@@ -2740,7 +2777,7 @@
                 <w:noProof/>
                 <w:webHidden/>
               </w:rPr>
-              <w:t>8</w:t>
+              <w:t>14</w:t>
             </w:r>
             <w:r>
               <w:rPr>
@@ -2762,7 +2799,7 @@
               <w:lang w:eastAsia="en-GB"/>
             </w:rPr>
           </w:pPr>
-          <w:hyperlink w:anchor="_Toc387749262" w:history="1">
+          <w:hyperlink w:anchor="_Toc388209102" w:history="1">
             <w:r>
               <w:rPr>
                 <w:rStyle w:val="Hyperlink"/>
@@ -2806,7 +2843,7 @@
                 <w:noProof/>
                 <w:webHidden/>
               </w:rPr>
-              <w:instrText xml:space="preserve"> PAGEREF _Toc387749262 \h </w:instrText>
+              <w:instrText xml:space="preserve"> PAGEREF _Toc388209102 \h </w:instrText>
             </w:r>
             <w:r>
               <w:rPr>
@@ -2826,7 +2863,7 @@
                 <w:noProof/>
                 <w:webHidden/>
               </w:rPr>
-              <w:t>9</w:t>
+              <w:t>15</w:t>
             </w:r>
             <w:r>
               <w:rPr>
@@ -2846,7 +2883,7 @@
               <w:lang w:eastAsia="en-GB"/>
             </w:rPr>
           </w:pPr>
-          <w:hyperlink w:anchor="_Toc387749263" w:history="1">
+          <w:hyperlink w:anchor="_Toc388209103" w:history="1">
             <w:r>
               <w:rPr>
                 <w:rStyle w:val="Hyperlink"/>
@@ -2888,7 +2925,7 @@
                 <w:noProof/>
                 <w:webHidden/>
               </w:rPr>
-              <w:instrText xml:space="preserve"> PAGEREF _Toc387749263 \h </w:instrText>
+              <w:instrText xml:space="preserve"> PAGEREF _Toc388209103 \h </w:instrText>
             </w:r>
             <w:r>
               <w:rPr>
@@ -2908,7 +2945,7 @@
                 <w:noProof/>
                 <w:webHidden/>
               </w:rPr>
-              <w:t>9</w:t>
+              <w:t>15</w:t>
             </w:r>
             <w:r>
               <w:rPr>
@@ -2930,7 +2967,7 @@
               <w:lang w:eastAsia="en-GB"/>
             </w:rPr>
           </w:pPr>
-          <w:hyperlink w:anchor="_Toc387749264" w:history="1">
+          <w:hyperlink w:anchor="_Toc388209104" w:history="1">
             <w:r>
               <w:rPr>
                 <w:rStyle w:val="Hyperlink"/>
@@ -2974,7 +3011,7 @@
                 <w:noProof/>
                 <w:webHidden/>
               </w:rPr>
-              <w:instrText xml:space="preserve"> PAGEREF _Toc387749264 \h </w:instrText>
+              <w:instrText xml:space="preserve"> PAGEREF _Toc388209104 \h </w:instrText>
             </w:r>
             <w:r>
               <w:rPr>
@@ -2994,7 +3031,7 @@
                 <w:noProof/>
                 <w:webHidden/>
               </w:rPr>
-              <w:t>9</w:t>
+              <w:t>15</w:t>
             </w:r>
             <w:r>
               <w:rPr>
@@ -3016,7 +3053,7 @@
               <w:lang w:eastAsia="en-GB"/>
             </w:rPr>
           </w:pPr>
-          <w:hyperlink w:anchor="_Toc387749265" w:history="1">
+          <w:hyperlink w:anchor="_Toc388209105" w:history="1">
             <w:r>
               <w:rPr>
                 <w:rStyle w:val="Hyperlink"/>
@@ -3060,7 +3097,7 @@
                 <w:noProof/>
                 <w:webHidden/>
               </w:rPr>
-              <w:instrText xml:space="preserve"> PAGEREF _Toc387749265 \h </w:instrText>
+              <w:instrText xml:space="preserve"> PAGEREF _Toc388209105 \h </w:instrText>
             </w:r>
             <w:r>
               <w:rPr>
@@ -3080,7 +3117,7 @@
                 <w:noProof/>
                 <w:webHidden/>
               </w:rPr>
-              <w:t>9</w:t>
+              <w:t>15</w:t>
             </w:r>
             <w:r>
               <w:rPr>
@@ -3102,7 +3139,7 @@
               <w:lang w:eastAsia="en-GB"/>
             </w:rPr>
           </w:pPr>
-          <w:hyperlink w:anchor="_Toc387749266" w:history="1">
+          <w:hyperlink w:anchor="_Toc388209106" w:history="1">
             <w:r>
               <w:rPr>
                 <w:rStyle w:val="Hyperlink"/>
@@ -3146,7 +3183,7 @@
                 <w:noProof/>
                 <w:webHidden/>
               </w:rPr>
-              <w:instrText xml:space="preserve"> PAGEREF _Toc387749266 \h </w:instrText>
+              <w:instrText xml:space="preserve"> PAGEREF _Toc388209106 \h </w:instrText>
             </w:r>
             <w:r>
               <w:rPr>
@@ -3166,7 +3203,7 @@
                 <w:noProof/>
                 <w:webHidden/>
               </w:rPr>
-              <w:t>9</w:t>
+              <w:t>15</w:t>
             </w:r>
             <w:r>
               <w:rPr>
@@ -3188,7 +3225,7 @@
               <w:lang w:eastAsia="en-GB"/>
             </w:rPr>
           </w:pPr>
-          <w:hyperlink w:anchor="_Toc387749267" w:history="1">
+          <w:hyperlink w:anchor="_Toc388209107" w:history="1">
             <w:r>
               <w:rPr>
                 <w:rStyle w:val="Hyperlink"/>
@@ -3232,7 +3269,7 @@
                 <w:noProof/>
                 <w:webHidden/>
               </w:rPr>
-              <w:instrText xml:space="preserve"> PAGEREF _Toc387749267 \h </w:instrText>
+              <w:instrText xml:space="preserve"> PAGEREF _Toc388209107 \h </w:instrText>
             </w:r>
             <w:r>
               <w:rPr>
@@ -3252,7 +3289,7 @@
                 <w:noProof/>
                 <w:webHidden/>
               </w:rPr>
-              <w:t>10</w:t>
+              <w:t>16</w:t>
             </w:r>
             <w:r>
               <w:rPr>
@@ -3274,7 +3311,7 @@
               <w:lang w:eastAsia="en-GB"/>
             </w:rPr>
           </w:pPr>
-          <w:hyperlink w:anchor="_Toc387749268" w:history="1">
+          <w:hyperlink w:anchor="_Toc388209108" w:history="1">
             <w:r>
               <w:rPr>
                 <w:rStyle w:val="Hyperlink"/>
@@ -3318,7 +3355,7 @@
                 <w:noProof/>
                 <w:webHidden/>
               </w:rPr>
-              <w:instrText xml:space="preserve"> PAGEREF _Toc387749268 \h </w:instrText>
+              <w:instrText xml:space="preserve"> PAGEREF _Toc388209108 \h </w:instrText>
             </w:r>
             <w:r>
               <w:rPr>
@@ -3338,7 +3375,7 @@
                 <w:noProof/>
                 <w:webHidden/>
               </w:rPr>
-              <w:t>10</w:t>
+              <w:t>16</w:t>
             </w:r>
             <w:r>
               <w:rPr>
@@ -3360,7 +3397,7 @@
               <w:lang w:eastAsia="en-GB"/>
             </w:rPr>
           </w:pPr>
-          <w:hyperlink w:anchor="_Toc387749269" w:history="1">
+          <w:hyperlink w:anchor="_Toc388209109" w:history="1">
             <w:r>
               <w:rPr>
                 <w:rStyle w:val="Hyperlink"/>
@@ -3404,7 +3441,7 @@
                 <w:noProof/>
                 <w:webHidden/>
               </w:rPr>
-              <w:instrText xml:space="preserve"> PAGEREF _Toc387749269 \h </w:instrText>
+              <w:instrText xml:space="preserve"> PAGEREF _Toc388209109 \h </w:instrText>
             </w:r>
             <w:r>
               <w:rPr>
@@ -3424,7 +3461,7 @@
                 <w:noProof/>
                 <w:webHidden/>
               </w:rPr>
-              <w:t>10</w:t>
+              <w:t>16</w:t>
             </w:r>
             <w:r>
               <w:rPr>
@@ -3446,7 +3483,7 @@
               <w:lang w:eastAsia="en-GB"/>
             </w:rPr>
           </w:pPr>
-          <w:hyperlink w:anchor="_Toc387749270" w:history="1">
+          <w:hyperlink w:anchor="_Toc388209110" w:history="1">
             <w:r>
               <w:rPr>
                 <w:rStyle w:val="Hyperlink"/>
@@ -3490,7 +3527,7 @@
                 <w:noProof/>
                 <w:webHidden/>
               </w:rPr>
-              <w:instrText xml:space="preserve"> PAGEREF _Toc387749270 \h </w:instrText>
+              <w:instrText xml:space="preserve"> PAGEREF _Toc388209110 \h </w:instrText>
             </w:r>
             <w:r>
               <w:rPr>
@@ -3510,7 +3547,7 @@
                 <w:noProof/>
                 <w:webHidden/>
               </w:rPr>
-              <w:t>10</w:t>
+              <w:t>16</w:t>
             </w:r>
             <w:r>
               <w:rPr>
@@ -3556,17 +3593,39 @@
       </w:r>
     </w:p>
     <w:p>
-      <w:r>
+      <w:pPr>
         <w:rPr>
           <w:rFonts w:asciiTheme="majorHAnsi" w:eastAsiaTheme="majorEastAsia" w:hAnsiTheme="majorHAnsi" w:cstheme="majorBidi"/>
           <w:color w:val="1481AB" w:themeColor="accent1" w:themeShade="BF"/>
           <w:sz w:val="72"/>
           <w:szCs w:val="72"/>
         </w:rPr>
+      </w:pPr>
+      <w:r>
+        <w:rPr>
+          <w:rFonts w:asciiTheme="majorHAnsi" w:eastAsiaTheme="majorEastAsia" w:hAnsiTheme="majorHAnsi" w:cstheme="majorBidi"/>
+          <w:color w:val="1481AB" w:themeColor="accent1" w:themeShade="BF"/>
+          <w:sz w:val="72"/>
+          <w:szCs w:val="72"/>
+        </w:rPr>
+        <w:lastRenderedPageBreak/>
+        <w:br w:type="page"/>
+      </w:r>
+    </w:p>
+    <w:p>
+      <w:r>
+        <w:rPr>
+          <w:rFonts w:asciiTheme="majorHAnsi" w:eastAsiaTheme="majorEastAsia" w:hAnsiTheme="majorHAnsi" w:cstheme="majorBidi"/>
+          <w:color w:val="1481AB" w:themeColor="accent1" w:themeShade="BF"/>
+          <w:sz w:val="72"/>
+          <w:szCs w:val="72"/>
+        </w:rPr>
         <w:lastRenderedPageBreak/>
         <w:t>Table of Figures</w:t>
       </w:r>
     </w:p>
+    <w:bookmarkStart w:id="1" w:name="_GoBack"/>
+    <w:bookmarkEnd w:id="1"/>
     <w:p>
       <w:pPr>
         <w:pStyle w:val="TableofFigures"/>
@@ -3590,7 +3649,7 @@
       <w:r>
         <w:fldChar w:fldCharType="separate"/>
       </w:r>
-      <w:hyperlink w:anchor="_Toc387749284" w:history="1">
+      <w:hyperlink w:anchor="_Toc388209111" w:history="1">
         <w:r>
           <w:rPr>
             <w:rStyle w:val="Hyperlink"/>
@@ -3625,7 +3684,7 @@
             <w:noProof/>
             <w:webHidden/>
           </w:rPr>
-          <w:instrText xml:space="preserve"> PAGEREF _Toc387749284 \h </w:instrText>
+          <w:instrText xml:space="preserve"> PAGEREF _Toc388209111 \h </w:instrText>
         </w:r>
         <w:r>
           <w:rPr>
@@ -3645,7 +3704,7 @@
             <w:noProof/>
             <w:webHidden/>
           </w:rPr>
-          <w:t>6</w:t>
+          <w:t>12</w:t>
         </w:r>
         <w:r>
           <w:rPr>
@@ -3670,7 +3729,7 @@
           <w:lang w:eastAsia="en-GB"/>
         </w:rPr>
       </w:pPr>
-      <w:hyperlink w:anchor="_Toc387749285" w:history="1">
+      <w:hyperlink w:anchor="_Toc388209112" w:history="1">
         <w:r>
           <w:rPr>
             <w:rStyle w:val="Hyperlink"/>
@@ -3705,7 +3764,7 @@
             <w:noProof/>
             <w:webHidden/>
           </w:rPr>
-          <w:instrText xml:space="preserve"> PAGEREF _Toc387749285 \h </w:instrText>
+          <w:instrText xml:space="preserve"> PAGEREF _Toc388209112 \h </w:instrText>
         </w:r>
         <w:r>
           <w:rPr>
@@ -3725,7 +3784,7 @@
             <w:noProof/>
             <w:webHidden/>
           </w:rPr>
-          <w:t>6</w:t>
+          <w:t>12</w:t>
         </w:r>
         <w:r>
           <w:rPr>
@@ -3750,7 +3809,7 @@
           <w:lang w:eastAsia="en-GB"/>
         </w:rPr>
       </w:pPr>
-      <w:hyperlink w:anchor="_Toc387749286" w:history="1">
+      <w:hyperlink w:anchor="_Toc388209113" w:history="1">
         <w:r>
           <w:rPr>
             <w:rStyle w:val="Hyperlink"/>
@@ -3785,7 +3844,7 @@
             <w:noProof/>
             <w:webHidden/>
           </w:rPr>
-          <w:instrText xml:space="preserve"> PAGEREF _Toc387749286 \h </w:instrText>
+          <w:instrText xml:space="preserve"> PAGEREF _Toc388209113 \h </w:instrText>
         </w:r>
         <w:r>
           <w:rPr>
@@ -3805,7 +3864,7 @@
             <w:noProof/>
             <w:webHidden/>
           </w:rPr>
-          <w:t>6</w:t>
+          <w:t>12</w:t>
         </w:r>
         <w:r>
           <w:rPr>
@@ -3830,7 +3889,7 @@
           <w:lang w:eastAsia="en-GB"/>
         </w:rPr>
       </w:pPr>
-      <w:hyperlink w:anchor="_Toc387749287" w:history="1">
+      <w:hyperlink w:anchor="_Toc388209114" w:history="1">
         <w:r>
           <w:rPr>
             <w:rStyle w:val="Hyperlink"/>
@@ -3865,7 +3924,7 @@
             <w:noProof/>
             <w:webHidden/>
           </w:rPr>
-          <w:instrText xml:space="preserve"> PAGEREF _Toc387749287 \h </w:instrText>
+          <w:instrText xml:space="preserve"> PAGEREF _Toc388209114 \h </w:instrText>
         </w:r>
         <w:r>
           <w:rPr>
@@ -3885,7 +3944,7 @@
             <w:noProof/>
             <w:webHidden/>
           </w:rPr>
-          <w:t>7</w:t>
+          <w:t>13</w:t>
         </w:r>
         <w:r>
           <w:rPr>
@@ -3904,17 +3963,908 @@
         <w:br w:type="page"/>
       </w:r>
     </w:p>
+    <w:bookmarkEnd w:id="0"/>
+    <w:p>
+      <w:pPr>
+        <w:rPr>
+          <w:rFonts w:asciiTheme="majorHAnsi" w:eastAsiaTheme="majorEastAsia" w:hAnsiTheme="majorHAnsi" w:cstheme="majorBidi"/>
+          <w:color w:val="0070C0"/>
+          <w:sz w:val="36"/>
+          <w:szCs w:val="36"/>
+        </w:rPr>
+      </w:pPr>
+      <w:r>
+        <w:lastRenderedPageBreak/>
+        <w:br w:type="page"/>
+      </w:r>
+    </w:p>
+    <w:p>
+      <w:pPr>
+        <w:jc w:val="both"/>
+        <w:rPr>
+          <w:rFonts w:asciiTheme="majorHAnsi" w:eastAsiaTheme="majorEastAsia" w:hAnsiTheme="majorHAnsi" w:cstheme="majorBidi"/>
+          <w:color w:val="1481AB" w:themeColor="accent1" w:themeShade="BF"/>
+          <w:sz w:val="72"/>
+          <w:szCs w:val="72"/>
+        </w:rPr>
+      </w:pPr>
+      <w:r>
+        <w:rPr>
+          <w:rFonts w:asciiTheme="majorHAnsi" w:eastAsiaTheme="majorEastAsia" w:hAnsiTheme="majorHAnsi" w:cstheme="majorBidi"/>
+          <w:color w:val="1481AB" w:themeColor="accent1" w:themeShade="BF"/>
+          <w:sz w:val="72"/>
+          <w:szCs w:val="72"/>
+        </w:rPr>
+        <w:lastRenderedPageBreak/>
+        <w:t>Review History</w:t>
+      </w:r>
+    </w:p>
+    <w:tbl>
+      <w:tblPr>
+        <w:tblStyle w:val="GridTable1Light-Accent1"/>
+        <w:tblW w:w="0" w:type="auto"/>
+        <w:tblInd w:w="0" w:type="dxa"/>
+        <w:tblLook w:val="04A0" w:firstRow="1" w:lastRow="0" w:firstColumn="1" w:lastColumn="0" w:noHBand="0" w:noVBand="1"/>
+      </w:tblPr>
+      <w:tblGrid>
+        <w:gridCol w:w="1804"/>
+        <w:gridCol w:w="1804"/>
+        <w:gridCol w:w="1803"/>
+        <w:gridCol w:w="1803"/>
+        <w:gridCol w:w="1803"/>
+      </w:tblGrid>
+      <w:tr>
+        <w:trPr>
+          <w:cnfStyle w:val="100000000000" w:firstRow="1" w:lastRow="0" w:firstColumn="0" w:lastColumn="0" w:oddVBand="0" w:evenVBand="0" w:oddHBand="0" w:evenHBand="0" w:firstRowFirstColumn="0" w:firstRowLastColumn="0" w:lastRowFirstColumn="0" w:lastRowLastColumn="0"/>
+        </w:trPr>
+        <w:tc>
+          <w:tcPr>
+            <w:cnfStyle w:val="001000000000" w:firstRow="0" w:lastRow="0" w:firstColumn="1" w:lastColumn="0" w:oddVBand="0" w:evenVBand="0" w:oddHBand="0" w:evenHBand="0" w:firstRowFirstColumn="0" w:firstRowLastColumn="0" w:lastRowFirstColumn="0" w:lastRowLastColumn="0"/>
+            <w:tcW w:w="1870" w:type="dxa"/>
+            <w:tcBorders>
+              <w:top w:val="single" w:sz="4" w:space="0" w:color="A4DDF4" w:themeColor="accent1" w:themeTint="66"/>
+              <w:left w:val="single" w:sz="4" w:space="0" w:color="A4DDF4" w:themeColor="accent1" w:themeTint="66"/>
+              <w:right w:val="single" w:sz="4" w:space="0" w:color="A4DDF4" w:themeColor="accent1" w:themeTint="66"/>
+            </w:tcBorders>
+          </w:tcPr>
+          <w:p>
+            <w:pPr>
+              <w:jc w:val="both"/>
+              <w:rPr>
+                <w:lang w:val="en-US"/>
+              </w:rPr>
+            </w:pPr>
+          </w:p>
+        </w:tc>
+        <w:tc>
+          <w:tcPr>
+            <w:tcW w:w="1870" w:type="dxa"/>
+            <w:tcBorders>
+              <w:top w:val="single" w:sz="4" w:space="0" w:color="A4DDF4" w:themeColor="accent1" w:themeTint="66"/>
+              <w:left w:val="single" w:sz="4" w:space="0" w:color="A4DDF4" w:themeColor="accent1" w:themeTint="66"/>
+              <w:right w:val="single" w:sz="4" w:space="0" w:color="A4DDF4" w:themeColor="accent1" w:themeTint="66"/>
+            </w:tcBorders>
+          </w:tcPr>
+          <w:p>
+            <w:pPr>
+              <w:jc w:val="both"/>
+              <w:cnfStyle w:val="100000000000" w:firstRow="1" w:lastRow="0" w:firstColumn="0" w:lastColumn="0" w:oddVBand="0" w:evenVBand="0" w:oddHBand="0" w:evenHBand="0" w:firstRowFirstColumn="0" w:firstRowLastColumn="0" w:lastRowFirstColumn="0" w:lastRowLastColumn="0"/>
+              <w:rPr>
+                <w:lang w:val="en-US"/>
+              </w:rPr>
+            </w:pPr>
+          </w:p>
+        </w:tc>
+        <w:tc>
+          <w:tcPr>
+            <w:tcW w:w="1870" w:type="dxa"/>
+            <w:tcBorders>
+              <w:top w:val="single" w:sz="4" w:space="0" w:color="A4DDF4" w:themeColor="accent1" w:themeTint="66"/>
+              <w:left w:val="single" w:sz="4" w:space="0" w:color="A4DDF4" w:themeColor="accent1" w:themeTint="66"/>
+              <w:right w:val="single" w:sz="4" w:space="0" w:color="A4DDF4" w:themeColor="accent1" w:themeTint="66"/>
+            </w:tcBorders>
+          </w:tcPr>
+          <w:p>
+            <w:pPr>
+              <w:jc w:val="both"/>
+              <w:cnfStyle w:val="100000000000" w:firstRow="1" w:lastRow="0" w:firstColumn="0" w:lastColumn="0" w:oddVBand="0" w:evenVBand="0" w:oddHBand="0" w:evenHBand="0" w:firstRowFirstColumn="0" w:firstRowLastColumn="0" w:lastRowFirstColumn="0" w:lastRowLastColumn="0"/>
+              <w:rPr>
+                <w:lang w:val="en-US"/>
+              </w:rPr>
+            </w:pPr>
+          </w:p>
+        </w:tc>
+        <w:tc>
+          <w:tcPr>
+            <w:tcW w:w="1870" w:type="dxa"/>
+            <w:tcBorders>
+              <w:top w:val="single" w:sz="4" w:space="0" w:color="A4DDF4" w:themeColor="accent1" w:themeTint="66"/>
+              <w:left w:val="single" w:sz="4" w:space="0" w:color="A4DDF4" w:themeColor="accent1" w:themeTint="66"/>
+              <w:right w:val="single" w:sz="4" w:space="0" w:color="A4DDF4" w:themeColor="accent1" w:themeTint="66"/>
+            </w:tcBorders>
+          </w:tcPr>
+          <w:p>
+            <w:pPr>
+              <w:jc w:val="both"/>
+              <w:cnfStyle w:val="100000000000" w:firstRow="1" w:lastRow="0" w:firstColumn="0" w:lastColumn="0" w:oddVBand="0" w:evenVBand="0" w:oddHBand="0" w:evenHBand="0" w:firstRowFirstColumn="0" w:firstRowLastColumn="0" w:lastRowFirstColumn="0" w:lastRowLastColumn="0"/>
+              <w:rPr>
+                <w:lang w:val="en-US"/>
+              </w:rPr>
+            </w:pPr>
+          </w:p>
+        </w:tc>
+        <w:tc>
+          <w:tcPr>
+            <w:tcW w:w="1870" w:type="dxa"/>
+            <w:tcBorders>
+              <w:top w:val="single" w:sz="4" w:space="0" w:color="A4DDF4" w:themeColor="accent1" w:themeTint="66"/>
+              <w:left w:val="single" w:sz="4" w:space="0" w:color="A4DDF4" w:themeColor="accent1" w:themeTint="66"/>
+              <w:right w:val="single" w:sz="4" w:space="0" w:color="A4DDF4" w:themeColor="accent1" w:themeTint="66"/>
+            </w:tcBorders>
+          </w:tcPr>
+          <w:p>
+            <w:pPr>
+              <w:jc w:val="both"/>
+              <w:cnfStyle w:val="100000000000" w:firstRow="1" w:lastRow="0" w:firstColumn="0" w:lastColumn="0" w:oddVBand="0" w:evenVBand="0" w:oddHBand="0" w:evenHBand="0" w:firstRowFirstColumn="0" w:firstRowLastColumn="0" w:lastRowFirstColumn="0" w:lastRowLastColumn="0"/>
+              <w:rPr>
+                <w:lang w:val="en-US"/>
+              </w:rPr>
+            </w:pPr>
+          </w:p>
+        </w:tc>
+      </w:tr>
+      <w:tr>
+        <w:tc>
+          <w:tcPr>
+            <w:cnfStyle w:val="001000000000" w:firstRow="0" w:lastRow="0" w:firstColumn="1" w:lastColumn="0" w:oddVBand="0" w:evenVBand="0" w:oddHBand="0" w:evenHBand="0" w:firstRowFirstColumn="0" w:firstRowLastColumn="0" w:lastRowFirstColumn="0" w:lastRowLastColumn="0"/>
+            <w:tcW w:w="1870" w:type="dxa"/>
+            <w:tcBorders>
+              <w:top w:val="single" w:sz="4" w:space="0" w:color="A4DDF4" w:themeColor="accent1" w:themeTint="66"/>
+              <w:left w:val="single" w:sz="4" w:space="0" w:color="A4DDF4" w:themeColor="accent1" w:themeTint="66"/>
+              <w:bottom w:val="single" w:sz="4" w:space="0" w:color="A4DDF4" w:themeColor="accent1" w:themeTint="66"/>
+              <w:right w:val="single" w:sz="4" w:space="0" w:color="A4DDF4" w:themeColor="accent1" w:themeTint="66"/>
+            </w:tcBorders>
+          </w:tcPr>
+          <w:p>
+            <w:pPr>
+              <w:jc w:val="both"/>
+              <w:rPr>
+                <w:lang w:val="en-US"/>
+              </w:rPr>
+            </w:pPr>
+          </w:p>
+        </w:tc>
+        <w:tc>
+          <w:tcPr>
+            <w:tcW w:w="1870" w:type="dxa"/>
+            <w:tcBorders>
+              <w:top w:val="single" w:sz="4" w:space="0" w:color="A4DDF4" w:themeColor="accent1" w:themeTint="66"/>
+              <w:left w:val="single" w:sz="4" w:space="0" w:color="A4DDF4" w:themeColor="accent1" w:themeTint="66"/>
+              <w:bottom w:val="single" w:sz="4" w:space="0" w:color="A4DDF4" w:themeColor="accent1" w:themeTint="66"/>
+              <w:right w:val="single" w:sz="4" w:space="0" w:color="A4DDF4" w:themeColor="accent1" w:themeTint="66"/>
+            </w:tcBorders>
+          </w:tcPr>
+          <w:p>
+            <w:pPr>
+              <w:jc w:val="both"/>
+              <w:cnfStyle w:val="000000000000" w:firstRow="0" w:lastRow="0" w:firstColumn="0" w:lastColumn="0" w:oddVBand="0" w:evenVBand="0" w:oddHBand="0" w:evenHBand="0" w:firstRowFirstColumn="0" w:firstRowLastColumn="0" w:lastRowFirstColumn="0" w:lastRowLastColumn="0"/>
+              <w:rPr>
+                <w:lang w:val="en-US"/>
+              </w:rPr>
+            </w:pPr>
+          </w:p>
+        </w:tc>
+        <w:tc>
+          <w:tcPr>
+            <w:tcW w:w="1870" w:type="dxa"/>
+            <w:tcBorders>
+              <w:top w:val="single" w:sz="4" w:space="0" w:color="A4DDF4" w:themeColor="accent1" w:themeTint="66"/>
+              <w:left w:val="single" w:sz="4" w:space="0" w:color="A4DDF4" w:themeColor="accent1" w:themeTint="66"/>
+              <w:bottom w:val="single" w:sz="4" w:space="0" w:color="A4DDF4" w:themeColor="accent1" w:themeTint="66"/>
+              <w:right w:val="single" w:sz="4" w:space="0" w:color="A4DDF4" w:themeColor="accent1" w:themeTint="66"/>
+            </w:tcBorders>
+          </w:tcPr>
+          <w:p>
+            <w:pPr>
+              <w:jc w:val="both"/>
+              <w:cnfStyle w:val="000000000000" w:firstRow="0" w:lastRow="0" w:firstColumn="0" w:lastColumn="0" w:oddVBand="0" w:evenVBand="0" w:oddHBand="0" w:evenHBand="0" w:firstRowFirstColumn="0" w:firstRowLastColumn="0" w:lastRowFirstColumn="0" w:lastRowLastColumn="0"/>
+              <w:rPr>
+                <w:lang w:val="en-US"/>
+              </w:rPr>
+            </w:pPr>
+          </w:p>
+        </w:tc>
+        <w:tc>
+          <w:tcPr>
+            <w:tcW w:w="1870" w:type="dxa"/>
+            <w:tcBorders>
+              <w:top w:val="single" w:sz="4" w:space="0" w:color="A4DDF4" w:themeColor="accent1" w:themeTint="66"/>
+              <w:left w:val="single" w:sz="4" w:space="0" w:color="A4DDF4" w:themeColor="accent1" w:themeTint="66"/>
+              <w:bottom w:val="single" w:sz="4" w:space="0" w:color="A4DDF4" w:themeColor="accent1" w:themeTint="66"/>
+              <w:right w:val="single" w:sz="4" w:space="0" w:color="A4DDF4" w:themeColor="accent1" w:themeTint="66"/>
+            </w:tcBorders>
+          </w:tcPr>
+          <w:p>
+            <w:pPr>
+              <w:jc w:val="both"/>
+              <w:cnfStyle w:val="000000000000" w:firstRow="0" w:lastRow="0" w:firstColumn="0" w:lastColumn="0" w:oddVBand="0" w:evenVBand="0" w:oddHBand="0" w:evenHBand="0" w:firstRowFirstColumn="0" w:firstRowLastColumn="0" w:lastRowFirstColumn="0" w:lastRowLastColumn="0"/>
+              <w:rPr>
+                <w:lang w:val="en-US"/>
+              </w:rPr>
+            </w:pPr>
+          </w:p>
+        </w:tc>
+        <w:tc>
+          <w:tcPr>
+            <w:tcW w:w="1870" w:type="dxa"/>
+            <w:tcBorders>
+              <w:top w:val="single" w:sz="4" w:space="0" w:color="A4DDF4" w:themeColor="accent1" w:themeTint="66"/>
+              <w:left w:val="single" w:sz="4" w:space="0" w:color="A4DDF4" w:themeColor="accent1" w:themeTint="66"/>
+              <w:bottom w:val="single" w:sz="4" w:space="0" w:color="A4DDF4" w:themeColor="accent1" w:themeTint="66"/>
+              <w:right w:val="single" w:sz="4" w:space="0" w:color="A4DDF4" w:themeColor="accent1" w:themeTint="66"/>
+            </w:tcBorders>
+          </w:tcPr>
+          <w:p>
+            <w:pPr>
+              <w:jc w:val="both"/>
+              <w:cnfStyle w:val="000000000000" w:firstRow="0" w:lastRow="0" w:firstColumn="0" w:lastColumn="0" w:oddVBand="0" w:evenVBand="0" w:oddHBand="0" w:evenHBand="0" w:firstRowFirstColumn="0" w:firstRowLastColumn="0" w:lastRowFirstColumn="0" w:lastRowLastColumn="0"/>
+              <w:rPr>
+                <w:lang w:val="en-US"/>
+              </w:rPr>
+            </w:pPr>
+          </w:p>
+        </w:tc>
+      </w:tr>
+      <w:tr>
+        <w:tc>
+          <w:tcPr>
+            <w:cnfStyle w:val="001000000000" w:firstRow="0" w:lastRow="0" w:firstColumn="1" w:lastColumn="0" w:oddVBand="0" w:evenVBand="0" w:oddHBand="0" w:evenHBand="0" w:firstRowFirstColumn="0" w:firstRowLastColumn="0" w:lastRowFirstColumn="0" w:lastRowLastColumn="0"/>
+            <w:tcW w:w="1870" w:type="dxa"/>
+            <w:tcBorders>
+              <w:top w:val="single" w:sz="4" w:space="0" w:color="A4DDF4" w:themeColor="accent1" w:themeTint="66"/>
+              <w:left w:val="single" w:sz="4" w:space="0" w:color="A4DDF4" w:themeColor="accent1" w:themeTint="66"/>
+              <w:bottom w:val="single" w:sz="4" w:space="0" w:color="A4DDF4" w:themeColor="accent1" w:themeTint="66"/>
+              <w:right w:val="single" w:sz="4" w:space="0" w:color="A4DDF4" w:themeColor="accent1" w:themeTint="66"/>
+            </w:tcBorders>
+          </w:tcPr>
+          <w:p>
+            <w:pPr>
+              <w:jc w:val="both"/>
+              <w:rPr>
+                <w:lang w:val="en-US"/>
+              </w:rPr>
+            </w:pPr>
+          </w:p>
+        </w:tc>
+        <w:tc>
+          <w:tcPr>
+            <w:tcW w:w="1870" w:type="dxa"/>
+            <w:tcBorders>
+              <w:top w:val="single" w:sz="4" w:space="0" w:color="A4DDF4" w:themeColor="accent1" w:themeTint="66"/>
+              <w:left w:val="single" w:sz="4" w:space="0" w:color="A4DDF4" w:themeColor="accent1" w:themeTint="66"/>
+              <w:bottom w:val="single" w:sz="4" w:space="0" w:color="A4DDF4" w:themeColor="accent1" w:themeTint="66"/>
+              <w:right w:val="single" w:sz="4" w:space="0" w:color="A4DDF4" w:themeColor="accent1" w:themeTint="66"/>
+            </w:tcBorders>
+          </w:tcPr>
+          <w:p>
+            <w:pPr>
+              <w:jc w:val="both"/>
+              <w:cnfStyle w:val="000000000000" w:firstRow="0" w:lastRow="0" w:firstColumn="0" w:lastColumn="0" w:oddVBand="0" w:evenVBand="0" w:oddHBand="0" w:evenHBand="0" w:firstRowFirstColumn="0" w:firstRowLastColumn="0" w:lastRowFirstColumn="0" w:lastRowLastColumn="0"/>
+              <w:rPr>
+                <w:lang w:val="en-US"/>
+              </w:rPr>
+            </w:pPr>
+          </w:p>
+        </w:tc>
+        <w:tc>
+          <w:tcPr>
+            <w:tcW w:w="1870" w:type="dxa"/>
+            <w:tcBorders>
+              <w:top w:val="single" w:sz="4" w:space="0" w:color="A4DDF4" w:themeColor="accent1" w:themeTint="66"/>
+              <w:left w:val="single" w:sz="4" w:space="0" w:color="A4DDF4" w:themeColor="accent1" w:themeTint="66"/>
+              <w:bottom w:val="single" w:sz="4" w:space="0" w:color="A4DDF4" w:themeColor="accent1" w:themeTint="66"/>
+              <w:right w:val="single" w:sz="4" w:space="0" w:color="A4DDF4" w:themeColor="accent1" w:themeTint="66"/>
+            </w:tcBorders>
+          </w:tcPr>
+          <w:p>
+            <w:pPr>
+              <w:jc w:val="both"/>
+              <w:cnfStyle w:val="000000000000" w:firstRow="0" w:lastRow="0" w:firstColumn="0" w:lastColumn="0" w:oddVBand="0" w:evenVBand="0" w:oddHBand="0" w:evenHBand="0" w:firstRowFirstColumn="0" w:firstRowLastColumn="0" w:lastRowFirstColumn="0" w:lastRowLastColumn="0"/>
+              <w:rPr>
+                <w:lang w:val="en-US"/>
+              </w:rPr>
+            </w:pPr>
+          </w:p>
+        </w:tc>
+        <w:tc>
+          <w:tcPr>
+            <w:tcW w:w="1870" w:type="dxa"/>
+            <w:tcBorders>
+              <w:top w:val="single" w:sz="4" w:space="0" w:color="A4DDF4" w:themeColor="accent1" w:themeTint="66"/>
+              <w:left w:val="single" w:sz="4" w:space="0" w:color="A4DDF4" w:themeColor="accent1" w:themeTint="66"/>
+              <w:bottom w:val="single" w:sz="4" w:space="0" w:color="A4DDF4" w:themeColor="accent1" w:themeTint="66"/>
+              <w:right w:val="single" w:sz="4" w:space="0" w:color="A4DDF4" w:themeColor="accent1" w:themeTint="66"/>
+            </w:tcBorders>
+          </w:tcPr>
+          <w:p>
+            <w:pPr>
+              <w:jc w:val="both"/>
+              <w:cnfStyle w:val="000000000000" w:firstRow="0" w:lastRow="0" w:firstColumn="0" w:lastColumn="0" w:oddVBand="0" w:evenVBand="0" w:oddHBand="0" w:evenHBand="0" w:firstRowFirstColumn="0" w:firstRowLastColumn="0" w:lastRowFirstColumn="0" w:lastRowLastColumn="0"/>
+              <w:rPr>
+                <w:lang w:val="en-US"/>
+              </w:rPr>
+            </w:pPr>
+          </w:p>
+        </w:tc>
+        <w:tc>
+          <w:tcPr>
+            <w:tcW w:w="1870" w:type="dxa"/>
+            <w:tcBorders>
+              <w:top w:val="single" w:sz="4" w:space="0" w:color="A4DDF4" w:themeColor="accent1" w:themeTint="66"/>
+              <w:left w:val="single" w:sz="4" w:space="0" w:color="A4DDF4" w:themeColor="accent1" w:themeTint="66"/>
+              <w:bottom w:val="single" w:sz="4" w:space="0" w:color="A4DDF4" w:themeColor="accent1" w:themeTint="66"/>
+              <w:right w:val="single" w:sz="4" w:space="0" w:color="A4DDF4" w:themeColor="accent1" w:themeTint="66"/>
+            </w:tcBorders>
+          </w:tcPr>
+          <w:p>
+            <w:pPr>
+              <w:jc w:val="both"/>
+              <w:cnfStyle w:val="000000000000" w:firstRow="0" w:lastRow="0" w:firstColumn="0" w:lastColumn="0" w:oddVBand="0" w:evenVBand="0" w:oddHBand="0" w:evenHBand="0" w:firstRowFirstColumn="0" w:firstRowLastColumn="0" w:lastRowFirstColumn="0" w:lastRowLastColumn="0"/>
+              <w:rPr>
+                <w:lang w:val="en-US"/>
+              </w:rPr>
+            </w:pPr>
+          </w:p>
+        </w:tc>
+      </w:tr>
+      <w:tr>
+        <w:tc>
+          <w:tcPr>
+            <w:cnfStyle w:val="001000000000" w:firstRow="0" w:lastRow="0" w:firstColumn="1" w:lastColumn="0" w:oddVBand="0" w:evenVBand="0" w:oddHBand="0" w:evenHBand="0" w:firstRowFirstColumn="0" w:firstRowLastColumn="0" w:lastRowFirstColumn="0" w:lastRowLastColumn="0"/>
+            <w:tcW w:w="1870" w:type="dxa"/>
+            <w:tcBorders>
+              <w:top w:val="single" w:sz="4" w:space="0" w:color="A4DDF4" w:themeColor="accent1" w:themeTint="66"/>
+              <w:left w:val="single" w:sz="4" w:space="0" w:color="A4DDF4" w:themeColor="accent1" w:themeTint="66"/>
+              <w:bottom w:val="single" w:sz="4" w:space="0" w:color="A4DDF4" w:themeColor="accent1" w:themeTint="66"/>
+              <w:right w:val="single" w:sz="4" w:space="0" w:color="A4DDF4" w:themeColor="accent1" w:themeTint="66"/>
+            </w:tcBorders>
+          </w:tcPr>
+          <w:p>
+            <w:pPr>
+              <w:jc w:val="both"/>
+              <w:rPr>
+                <w:lang w:val="en-US"/>
+              </w:rPr>
+            </w:pPr>
+          </w:p>
+        </w:tc>
+        <w:tc>
+          <w:tcPr>
+            <w:tcW w:w="1870" w:type="dxa"/>
+            <w:tcBorders>
+              <w:top w:val="single" w:sz="4" w:space="0" w:color="A4DDF4" w:themeColor="accent1" w:themeTint="66"/>
+              <w:left w:val="single" w:sz="4" w:space="0" w:color="A4DDF4" w:themeColor="accent1" w:themeTint="66"/>
+              <w:bottom w:val="single" w:sz="4" w:space="0" w:color="A4DDF4" w:themeColor="accent1" w:themeTint="66"/>
+              <w:right w:val="single" w:sz="4" w:space="0" w:color="A4DDF4" w:themeColor="accent1" w:themeTint="66"/>
+            </w:tcBorders>
+          </w:tcPr>
+          <w:p>
+            <w:pPr>
+              <w:jc w:val="both"/>
+              <w:cnfStyle w:val="000000000000" w:firstRow="0" w:lastRow="0" w:firstColumn="0" w:lastColumn="0" w:oddVBand="0" w:evenVBand="0" w:oddHBand="0" w:evenHBand="0" w:firstRowFirstColumn="0" w:firstRowLastColumn="0" w:lastRowFirstColumn="0" w:lastRowLastColumn="0"/>
+              <w:rPr>
+                <w:lang w:val="en-US"/>
+              </w:rPr>
+            </w:pPr>
+          </w:p>
+        </w:tc>
+        <w:tc>
+          <w:tcPr>
+            <w:tcW w:w="1870" w:type="dxa"/>
+            <w:tcBorders>
+              <w:top w:val="single" w:sz="4" w:space="0" w:color="A4DDF4" w:themeColor="accent1" w:themeTint="66"/>
+              <w:left w:val="single" w:sz="4" w:space="0" w:color="A4DDF4" w:themeColor="accent1" w:themeTint="66"/>
+              <w:bottom w:val="single" w:sz="4" w:space="0" w:color="A4DDF4" w:themeColor="accent1" w:themeTint="66"/>
+              <w:right w:val="single" w:sz="4" w:space="0" w:color="A4DDF4" w:themeColor="accent1" w:themeTint="66"/>
+            </w:tcBorders>
+          </w:tcPr>
+          <w:p>
+            <w:pPr>
+              <w:jc w:val="both"/>
+              <w:cnfStyle w:val="000000000000" w:firstRow="0" w:lastRow="0" w:firstColumn="0" w:lastColumn="0" w:oddVBand="0" w:evenVBand="0" w:oddHBand="0" w:evenHBand="0" w:firstRowFirstColumn="0" w:firstRowLastColumn="0" w:lastRowFirstColumn="0" w:lastRowLastColumn="0"/>
+              <w:rPr>
+                <w:lang w:val="en-US"/>
+              </w:rPr>
+            </w:pPr>
+          </w:p>
+        </w:tc>
+        <w:tc>
+          <w:tcPr>
+            <w:tcW w:w="1870" w:type="dxa"/>
+            <w:tcBorders>
+              <w:top w:val="single" w:sz="4" w:space="0" w:color="A4DDF4" w:themeColor="accent1" w:themeTint="66"/>
+              <w:left w:val="single" w:sz="4" w:space="0" w:color="A4DDF4" w:themeColor="accent1" w:themeTint="66"/>
+              <w:bottom w:val="single" w:sz="4" w:space="0" w:color="A4DDF4" w:themeColor="accent1" w:themeTint="66"/>
+              <w:right w:val="single" w:sz="4" w:space="0" w:color="A4DDF4" w:themeColor="accent1" w:themeTint="66"/>
+            </w:tcBorders>
+          </w:tcPr>
+          <w:p>
+            <w:pPr>
+              <w:jc w:val="both"/>
+              <w:cnfStyle w:val="000000000000" w:firstRow="0" w:lastRow="0" w:firstColumn="0" w:lastColumn="0" w:oddVBand="0" w:evenVBand="0" w:oddHBand="0" w:evenHBand="0" w:firstRowFirstColumn="0" w:firstRowLastColumn="0" w:lastRowFirstColumn="0" w:lastRowLastColumn="0"/>
+              <w:rPr>
+                <w:lang w:val="en-US"/>
+              </w:rPr>
+            </w:pPr>
+          </w:p>
+        </w:tc>
+        <w:tc>
+          <w:tcPr>
+            <w:tcW w:w="1870" w:type="dxa"/>
+            <w:tcBorders>
+              <w:top w:val="single" w:sz="4" w:space="0" w:color="A4DDF4" w:themeColor="accent1" w:themeTint="66"/>
+              <w:left w:val="single" w:sz="4" w:space="0" w:color="A4DDF4" w:themeColor="accent1" w:themeTint="66"/>
+              <w:bottom w:val="single" w:sz="4" w:space="0" w:color="A4DDF4" w:themeColor="accent1" w:themeTint="66"/>
+              <w:right w:val="single" w:sz="4" w:space="0" w:color="A4DDF4" w:themeColor="accent1" w:themeTint="66"/>
+            </w:tcBorders>
+          </w:tcPr>
+          <w:p>
+            <w:pPr>
+              <w:jc w:val="both"/>
+              <w:cnfStyle w:val="000000000000" w:firstRow="0" w:lastRow="0" w:firstColumn="0" w:lastColumn="0" w:oddVBand="0" w:evenVBand="0" w:oddHBand="0" w:evenHBand="0" w:firstRowFirstColumn="0" w:firstRowLastColumn="0" w:lastRowFirstColumn="0" w:lastRowLastColumn="0"/>
+              <w:rPr>
+                <w:lang w:val="en-US"/>
+              </w:rPr>
+            </w:pPr>
+          </w:p>
+        </w:tc>
+      </w:tr>
+      <w:tr>
+        <w:tc>
+          <w:tcPr>
+            <w:cnfStyle w:val="001000000000" w:firstRow="0" w:lastRow="0" w:firstColumn="1" w:lastColumn="0" w:oddVBand="0" w:evenVBand="0" w:oddHBand="0" w:evenHBand="0" w:firstRowFirstColumn="0" w:firstRowLastColumn="0" w:lastRowFirstColumn="0" w:lastRowLastColumn="0"/>
+            <w:tcW w:w="1870" w:type="dxa"/>
+            <w:tcBorders>
+              <w:top w:val="single" w:sz="4" w:space="0" w:color="A4DDF4" w:themeColor="accent1" w:themeTint="66"/>
+              <w:left w:val="single" w:sz="4" w:space="0" w:color="A4DDF4" w:themeColor="accent1" w:themeTint="66"/>
+              <w:bottom w:val="single" w:sz="4" w:space="0" w:color="A4DDF4" w:themeColor="accent1" w:themeTint="66"/>
+              <w:right w:val="single" w:sz="4" w:space="0" w:color="A4DDF4" w:themeColor="accent1" w:themeTint="66"/>
+            </w:tcBorders>
+          </w:tcPr>
+          <w:p>
+            <w:pPr>
+              <w:jc w:val="both"/>
+              <w:rPr>
+                <w:lang w:val="en-US"/>
+              </w:rPr>
+            </w:pPr>
+          </w:p>
+        </w:tc>
+        <w:tc>
+          <w:tcPr>
+            <w:tcW w:w="1870" w:type="dxa"/>
+            <w:tcBorders>
+              <w:top w:val="single" w:sz="4" w:space="0" w:color="A4DDF4" w:themeColor="accent1" w:themeTint="66"/>
+              <w:left w:val="single" w:sz="4" w:space="0" w:color="A4DDF4" w:themeColor="accent1" w:themeTint="66"/>
+              <w:bottom w:val="single" w:sz="4" w:space="0" w:color="A4DDF4" w:themeColor="accent1" w:themeTint="66"/>
+              <w:right w:val="single" w:sz="4" w:space="0" w:color="A4DDF4" w:themeColor="accent1" w:themeTint="66"/>
+            </w:tcBorders>
+          </w:tcPr>
+          <w:p>
+            <w:pPr>
+              <w:jc w:val="both"/>
+              <w:cnfStyle w:val="000000000000" w:firstRow="0" w:lastRow="0" w:firstColumn="0" w:lastColumn="0" w:oddVBand="0" w:evenVBand="0" w:oddHBand="0" w:evenHBand="0" w:firstRowFirstColumn="0" w:firstRowLastColumn="0" w:lastRowFirstColumn="0" w:lastRowLastColumn="0"/>
+              <w:rPr>
+                <w:lang w:val="en-US"/>
+              </w:rPr>
+            </w:pPr>
+          </w:p>
+        </w:tc>
+        <w:tc>
+          <w:tcPr>
+            <w:tcW w:w="1870" w:type="dxa"/>
+            <w:tcBorders>
+              <w:top w:val="single" w:sz="4" w:space="0" w:color="A4DDF4" w:themeColor="accent1" w:themeTint="66"/>
+              <w:left w:val="single" w:sz="4" w:space="0" w:color="A4DDF4" w:themeColor="accent1" w:themeTint="66"/>
+              <w:bottom w:val="single" w:sz="4" w:space="0" w:color="A4DDF4" w:themeColor="accent1" w:themeTint="66"/>
+              <w:right w:val="single" w:sz="4" w:space="0" w:color="A4DDF4" w:themeColor="accent1" w:themeTint="66"/>
+            </w:tcBorders>
+          </w:tcPr>
+          <w:p>
+            <w:pPr>
+              <w:jc w:val="both"/>
+              <w:cnfStyle w:val="000000000000" w:firstRow="0" w:lastRow="0" w:firstColumn="0" w:lastColumn="0" w:oddVBand="0" w:evenVBand="0" w:oddHBand="0" w:evenHBand="0" w:firstRowFirstColumn="0" w:firstRowLastColumn="0" w:lastRowFirstColumn="0" w:lastRowLastColumn="0"/>
+              <w:rPr>
+                <w:lang w:val="en-US"/>
+              </w:rPr>
+            </w:pPr>
+          </w:p>
+        </w:tc>
+        <w:tc>
+          <w:tcPr>
+            <w:tcW w:w="1870" w:type="dxa"/>
+            <w:tcBorders>
+              <w:top w:val="single" w:sz="4" w:space="0" w:color="A4DDF4" w:themeColor="accent1" w:themeTint="66"/>
+              <w:left w:val="single" w:sz="4" w:space="0" w:color="A4DDF4" w:themeColor="accent1" w:themeTint="66"/>
+              <w:bottom w:val="single" w:sz="4" w:space="0" w:color="A4DDF4" w:themeColor="accent1" w:themeTint="66"/>
+              <w:right w:val="single" w:sz="4" w:space="0" w:color="A4DDF4" w:themeColor="accent1" w:themeTint="66"/>
+            </w:tcBorders>
+          </w:tcPr>
+          <w:p>
+            <w:pPr>
+              <w:jc w:val="both"/>
+              <w:cnfStyle w:val="000000000000" w:firstRow="0" w:lastRow="0" w:firstColumn="0" w:lastColumn="0" w:oddVBand="0" w:evenVBand="0" w:oddHBand="0" w:evenHBand="0" w:firstRowFirstColumn="0" w:firstRowLastColumn="0" w:lastRowFirstColumn="0" w:lastRowLastColumn="0"/>
+              <w:rPr>
+                <w:lang w:val="en-US"/>
+              </w:rPr>
+            </w:pPr>
+          </w:p>
+        </w:tc>
+        <w:tc>
+          <w:tcPr>
+            <w:tcW w:w="1870" w:type="dxa"/>
+            <w:tcBorders>
+              <w:top w:val="single" w:sz="4" w:space="0" w:color="A4DDF4" w:themeColor="accent1" w:themeTint="66"/>
+              <w:left w:val="single" w:sz="4" w:space="0" w:color="A4DDF4" w:themeColor="accent1" w:themeTint="66"/>
+              <w:bottom w:val="single" w:sz="4" w:space="0" w:color="A4DDF4" w:themeColor="accent1" w:themeTint="66"/>
+              <w:right w:val="single" w:sz="4" w:space="0" w:color="A4DDF4" w:themeColor="accent1" w:themeTint="66"/>
+            </w:tcBorders>
+          </w:tcPr>
+          <w:p>
+            <w:pPr>
+              <w:jc w:val="both"/>
+              <w:cnfStyle w:val="000000000000" w:firstRow="0" w:lastRow="0" w:firstColumn="0" w:lastColumn="0" w:oddVBand="0" w:evenVBand="0" w:oddHBand="0" w:evenHBand="0" w:firstRowFirstColumn="0" w:firstRowLastColumn="0" w:lastRowFirstColumn="0" w:lastRowLastColumn="0"/>
+              <w:rPr>
+                <w:lang w:val="en-US"/>
+              </w:rPr>
+            </w:pPr>
+          </w:p>
+        </w:tc>
+      </w:tr>
+      <w:tr>
+        <w:tc>
+          <w:tcPr>
+            <w:cnfStyle w:val="001000000000" w:firstRow="0" w:lastRow="0" w:firstColumn="1" w:lastColumn="0" w:oddVBand="0" w:evenVBand="0" w:oddHBand="0" w:evenHBand="0" w:firstRowFirstColumn="0" w:firstRowLastColumn="0" w:lastRowFirstColumn="0" w:lastRowLastColumn="0"/>
+            <w:tcW w:w="1870" w:type="dxa"/>
+            <w:tcBorders>
+              <w:top w:val="single" w:sz="4" w:space="0" w:color="A4DDF4" w:themeColor="accent1" w:themeTint="66"/>
+              <w:left w:val="single" w:sz="4" w:space="0" w:color="A4DDF4" w:themeColor="accent1" w:themeTint="66"/>
+              <w:bottom w:val="single" w:sz="4" w:space="0" w:color="A4DDF4" w:themeColor="accent1" w:themeTint="66"/>
+              <w:right w:val="single" w:sz="4" w:space="0" w:color="A4DDF4" w:themeColor="accent1" w:themeTint="66"/>
+            </w:tcBorders>
+          </w:tcPr>
+          <w:p>
+            <w:pPr>
+              <w:jc w:val="both"/>
+              <w:rPr>
+                <w:lang w:val="en-US"/>
+              </w:rPr>
+            </w:pPr>
+          </w:p>
+        </w:tc>
+        <w:tc>
+          <w:tcPr>
+            <w:tcW w:w="1870" w:type="dxa"/>
+            <w:tcBorders>
+              <w:top w:val="single" w:sz="4" w:space="0" w:color="A4DDF4" w:themeColor="accent1" w:themeTint="66"/>
+              <w:left w:val="single" w:sz="4" w:space="0" w:color="A4DDF4" w:themeColor="accent1" w:themeTint="66"/>
+              <w:bottom w:val="single" w:sz="4" w:space="0" w:color="A4DDF4" w:themeColor="accent1" w:themeTint="66"/>
+              <w:right w:val="single" w:sz="4" w:space="0" w:color="A4DDF4" w:themeColor="accent1" w:themeTint="66"/>
+            </w:tcBorders>
+          </w:tcPr>
+          <w:p>
+            <w:pPr>
+              <w:jc w:val="both"/>
+              <w:cnfStyle w:val="000000000000" w:firstRow="0" w:lastRow="0" w:firstColumn="0" w:lastColumn="0" w:oddVBand="0" w:evenVBand="0" w:oddHBand="0" w:evenHBand="0" w:firstRowFirstColumn="0" w:firstRowLastColumn="0" w:lastRowFirstColumn="0" w:lastRowLastColumn="0"/>
+              <w:rPr>
+                <w:lang w:val="en-US"/>
+              </w:rPr>
+            </w:pPr>
+          </w:p>
+        </w:tc>
+        <w:tc>
+          <w:tcPr>
+            <w:tcW w:w="1870" w:type="dxa"/>
+            <w:tcBorders>
+              <w:top w:val="single" w:sz="4" w:space="0" w:color="A4DDF4" w:themeColor="accent1" w:themeTint="66"/>
+              <w:left w:val="single" w:sz="4" w:space="0" w:color="A4DDF4" w:themeColor="accent1" w:themeTint="66"/>
+              <w:bottom w:val="single" w:sz="4" w:space="0" w:color="A4DDF4" w:themeColor="accent1" w:themeTint="66"/>
+              <w:right w:val="single" w:sz="4" w:space="0" w:color="A4DDF4" w:themeColor="accent1" w:themeTint="66"/>
+            </w:tcBorders>
+          </w:tcPr>
+          <w:p>
+            <w:pPr>
+              <w:jc w:val="both"/>
+              <w:cnfStyle w:val="000000000000" w:firstRow="0" w:lastRow="0" w:firstColumn="0" w:lastColumn="0" w:oddVBand="0" w:evenVBand="0" w:oddHBand="0" w:evenHBand="0" w:firstRowFirstColumn="0" w:firstRowLastColumn="0" w:lastRowFirstColumn="0" w:lastRowLastColumn="0"/>
+              <w:rPr>
+                <w:lang w:val="en-US"/>
+              </w:rPr>
+            </w:pPr>
+          </w:p>
+        </w:tc>
+        <w:tc>
+          <w:tcPr>
+            <w:tcW w:w="1870" w:type="dxa"/>
+            <w:tcBorders>
+              <w:top w:val="single" w:sz="4" w:space="0" w:color="A4DDF4" w:themeColor="accent1" w:themeTint="66"/>
+              <w:left w:val="single" w:sz="4" w:space="0" w:color="A4DDF4" w:themeColor="accent1" w:themeTint="66"/>
+              <w:bottom w:val="single" w:sz="4" w:space="0" w:color="A4DDF4" w:themeColor="accent1" w:themeTint="66"/>
+              <w:right w:val="single" w:sz="4" w:space="0" w:color="A4DDF4" w:themeColor="accent1" w:themeTint="66"/>
+            </w:tcBorders>
+          </w:tcPr>
+          <w:p>
+            <w:pPr>
+              <w:jc w:val="both"/>
+              <w:cnfStyle w:val="000000000000" w:firstRow="0" w:lastRow="0" w:firstColumn="0" w:lastColumn="0" w:oddVBand="0" w:evenVBand="0" w:oddHBand="0" w:evenHBand="0" w:firstRowFirstColumn="0" w:firstRowLastColumn="0" w:lastRowFirstColumn="0" w:lastRowLastColumn="0"/>
+              <w:rPr>
+                <w:lang w:val="en-US"/>
+              </w:rPr>
+            </w:pPr>
+          </w:p>
+        </w:tc>
+        <w:tc>
+          <w:tcPr>
+            <w:tcW w:w="1870" w:type="dxa"/>
+            <w:tcBorders>
+              <w:top w:val="single" w:sz="4" w:space="0" w:color="A4DDF4" w:themeColor="accent1" w:themeTint="66"/>
+              <w:left w:val="single" w:sz="4" w:space="0" w:color="A4DDF4" w:themeColor="accent1" w:themeTint="66"/>
+              <w:bottom w:val="single" w:sz="4" w:space="0" w:color="A4DDF4" w:themeColor="accent1" w:themeTint="66"/>
+              <w:right w:val="single" w:sz="4" w:space="0" w:color="A4DDF4" w:themeColor="accent1" w:themeTint="66"/>
+            </w:tcBorders>
+          </w:tcPr>
+          <w:p>
+            <w:pPr>
+              <w:jc w:val="both"/>
+              <w:cnfStyle w:val="000000000000" w:firstRow="0" w:lastRow="0" w:firstColumn="0" w:lastColumn="0" w:oddVBand="0" w:evenVBand="0" w:oddHBand="0" w:evenHBand="0" w:firstRowFirstColumn="0" w:firstRowLastColumn="0" w:lastRowFirstColumn="0" w:lastRowLastColumn="0"/>
+              <w:rPr>
+                <w:lang w:val="en-US"/>
+              </w:rPr>
+            </w:pPr>
+          </w:p>
+        </w:tc>
+      </w:tr>
+      <w:tr>
+        <w:tc>
+          <w:tcPr>
+            <w:cnfStyle w:val="001000000000" w:firstRow="0" w:lastRow="0" w:firstColumn="1" w:lastColumn="0" w:oddVBand="0" w:evenVBand="0" w:oddHBand="0" w:evenHBand="0" w:firstRowFirstColumn="0" w:firstRowLastColumn="0" w:lastRowFirstColumn="0" w:lastRowLastColumn="0"/>
+            <w:tcW w:w="1870" w:type="dxa"/>
+            <w:tcBorders>
+              <w:top w:val="single" w:sz="4" w:space="0" w:color="A4DDF4" w:themeColor="accent1" w:themeTint="66"/>
+              <w:left w:val="single" w:sz="4" w:space="0" w:color="A4DDF4" w:themeColor="accent1" w:themeTint="66"/>
+              <w:bottom w:val="single" w:sz="4" w:space="0" w:color="A4DDF4" w:themeColor="accent1" w:themeTint="66"/>
+              <w:right w:val="single" w:sz="4" w:space="0" w:color="A4DDF4" w:themeColor="accent1" w:themeTint="66"/>
+            </w:tcBorders>
+          </w:tcPr>
+          <w:p>
+            <w:pPr>
+              <w:jc w:val="both"/>
+              <w:rPr>
+                <w:lang w:val="en-US"/>
+              </w:rPr>
+            </w:pPr>
+          </w:p>
+        </w:tc>
+        <w:tc>
+          <w:tcPr>
+            <w:tcW w:w="1870" w:type="dxa"/>
+            <w:tcBorders>
+              <w:top w:val="single" w:sz="4" w:space="0" w:color="A4DDF4" w:themeColor="accent1" w:themeTint="66"/>
+              <w:left w:val="single" w:sz="4" w:space="0" w:color="A4DDF4" w:themeColor="accent1" w:themeTint="66"/>
+              <w:bottom w:val="single" w:sz="4" w:space="0" w:color="A4DDF4" w:themeColor="accent1" w:themeTint="66"/>
+              <w:right w:val="single" w:sz="4" w:space="0" w:color="A4DDF4" w:themeColor="accent1" w:themeTint="66"/>
+            </w:tcBorders>
+          </w:tcPr>
+          <w:p>
+            <w:pPr>
+              <w:jc w:val="both"/>
+              <w:cnfStyle w:val="000000000000" w:firstRow="0" w:lastRow="0" w:firstColumn="0" w:lastColumn="0" w:oddVBand="0" w:evenVBand="0" w:oddHBand="0" w:evenHBand="0" w:firstRowFirstColumn="0" w:firstRowLastColumn="0" w:lastRowFirstColumn="0" w:lastRowLastColumn="0"/>
+              <w:rPr>
+                <w:lang w:val="en-US"/>
+              </w:rPr>
+            </w:pPr>
+          </w:p>
+        </w:tc>
+        <w:tc>
+          <w:tcPr>
+            <w:tcW w:w="1870" w:type="dxa"/>
+            <w:tcBorders>
+              <w:top w:val="single" w:sz="4" w:space="0" w:color="A4DDF4" w:themeColor="accent1" w:themeTint="66"/>
+              <w:left w:val="single" w:sz="4" w:space="0" w:color="A4DDF4" w:themeColor="accent1" w:themeTint="66"/>
+              <w:bottom w:val="single" w:sz="4" w:space="0" w:color="A4DDF4" w:themeColor="accent1" w:themeTint="66"/>
+              <w:right w:val="single" w:sz="4" w:space="0" w:color="A4DDF4" w:themeColor="accent1" w:themeTint="66"/>
+            </w:tcBorders>
+          </w:tcPr>
+          <w:p>
+            <w:pPr>
+              <w:jc w:val="both"/>
+              <w:cnfStyle w:val="000000000000" w:firstRow="0" w:lastRow="0" w:firstColumn="0" w:lastColumn="0" w:oddVBand="0" w:evenVBand="0" w:oddHBand="0" w:evenHBand="0" w:firstRowFirstColumn="0" w:firstRowLastColumn="0" w:lastRowFirstColumn="0" w:lastRowLastColumn="0"/>
+              <w:rPr>
+                <w:lang w:val="en-US"/>
+              </w:rPr>
+            </w:pPr>
+          </w:p>
+        </w:tc>
+        <w:tc>
+          <w:tcPr>
+            <w:tcW w:w="1870" w:type="dxa"/>
+            <w:tcBorders>
+              <w:top w:val="single" w:sz="4" w:space="0" w:color="A4DDF4" w:themeColor="accent1" w:themeTint="66"/>
+              <w:left w:val="single" w:sz="4" w:space="0" w:color="A4DDF4" w:themeColor="accent1" w:themeTint="66"/>
+              <w:bottom w:val="single" w:sz="4" w:space="0" w:color="A4DDF4" w:themeColor="accent1" w:themeTint="66"/>
+              <w:right w:val="single" w:sz="4" w:space="0" w:color="A4DDF4" w:themeColor="accent1" w:themeTint="66"/>
+            </w:tcBorders>
+          </w:tcPr>
+          <w:p>
+            <w:pPr>
+              <w:jc w:val="both"/>
+              <w:cnfStyle w:val="000000000000" w:firstRow="0" w:lastRow="0" w:firstColumn="0" w:lastColumn="0" w:oddVBand="0" w:evenVBand="0" w:oddHBand="0" w:evenHBand="0" w:firstRowFirstColumn="0" w:firstRowLastColumn="0" w:lastRowFirstColumn="0" w:lastRowLastColumn="0"/>
+              <w:rPr>
+                <w:lang w:val="en-US"/>
+              </w:rPr>
+            </w:pPr>
+          </w:p>
+        </w:tc>
+        <w:tc>
+          <w:tcPr>
+            <w:tcW w:w="1870" w:type="dxa"/>
+            <w:tcBorders>
+              <w:top w:val="single" w:sz="4" w:space="0" w:color="A4DDF4" w:themeColor="accent1" w:themeTint="66"/>
+              <w:left w:val="single" w:sz="4" w:space="0" w:color="A4DDF4" w:themeColor="accent1" w:themeTint="66"/>
+              <w:bottom w:val="single" w:sz="4" w:space="0" w:color="A4DDF4" w:themeColor="accent1" w:themeTint="66"/>
+              <w:right w:val="single" w:sz="4" w:space="0" w:color="A4DDF4" w:themeColor="accent1" w:themeTint="66"/>
+            </w:tcBorders>
+          </w:tcPr>
+          <w:p>
+            <w:pPr>
+              <w:jc w:val="both"/>
+              <w:cnfStyle w:val="000000000000" w:firstRow="0" w:lastRow="0" w:firstColumn="0" w:lastColumn="0" w:oddVBand="0" w:evenVBand="0" w:oddHBand="0" w:evenHBand="0" w:firstRowFirstColumn="0" w:firstRowLastColumn="0" w:lastRowFirstColumn="0" w:lastRowLastColumn="0"/>
+              <w:rPr>
+                <w:lang w:val="en-US"/>
+              </w:rPr>
+            </w:pPr>
+          </w:p>
+        </w:tc>
+      </w:tr>
+      <w:tr>
+        <w:tc>
+          <w:tcPr>
+            <w:cnfStyle w:val="001000000000" w:firstRow="0" w:lastRow="0" w:firstColumn="1" w:lastColumn="0" w:oddVBand="0" w:evenVBand="0" w:oddHBand="0" w:evenHBand="0" w:firstRowFirstColumn="0" w:firstRowLastColumn="0" w:lastRowFirstColumn="0" w:lastRowLastColumn="0"/>
+            <w:tcW w:w="1870" w:type="dxa"/>
+            <w:tcBorders>
+              <w:top w:val="single" w:sz="4" w:space="0" w:color="A4DDF4" w:themeColor="accent1" w:themeTint="66"/>
+              <w:left w:val="single" w:sz="4" w:space="0" w:color="A4DDF4" w:themeColor="accent1" w:themeTint="66"/>
+              <w:bottom w:val="single" w:sz="4" w:space="0" w:color="A4DDF4" w:themeColor="accent1" w:themeTint="66"/>
+              <w:right w:val="single" w:sz="4" w:space="0" w:color="A4DDF4" w:themeColor="accent1" w:themeTint="66"/>
+            </w:tcBorders>
+          </w:tcPr>
+          <w:p>
+            <w:pPr>
+              <w:jc w:val="both"/>
+              <w:rPr>
+                <w:lang w:val="en-US"/>
+              </w:rPr>
+            </w:pPr>
+          </w:p>
+        </w:tc>
+        <w:tc>
+          <w:tcPr>
+            <w:tcW w:w="1870" w:type="dxa"/>
+            <w:tcBorders>
+              <w:top w:val="single" w:sz="4" w:space="0" w:color="A4DDF4" w:themeColor="accent1" w:themeTint="66"/>
+              <w:left w:val="single" w:sz="4" w:space="0" w:color="A4DDF4" w:themeColor="accent1" w:themeTint="66"/>
+              <w:bottom w:val="single" w:sz="4" w:space="0" w:color="A4DDF4" w:themeColor="accent1" w:themeTint="66"/>
+              <w:right w:val="single" w:sz="4" w:space="0" w:color="A4DDF4" w:themeColor="accent1" w:themeTint="66"/>
+            </w:tcBorders>
+          </w:tcPr>
+          <w:p>
+            <w:pPr>
+              <w:jc w:val="both"/>
+              <w:cnfStyle w:val="000000000000" w:firstRow="0" w:lastRow="0" w:firstColumn="0" w:lastColumn="0" w:oddVBand="0" w:evenVBand="0" w:oddHBand="0" w:evenHBand="0" w:firstRowFirstColumn="0" w:firstRowLastColumn="0" w:lastRowFirstColumn="0" w:lastRowLastColumn="0"/>
+              <w:rPr>
+                <w:lang w:val="en-US"/>
+              </w:rPr>
+            </w:pPr>
+          </w:p>
+        </w:tc>
+        <w:tc>
+          <w:tcPr>
+            <w:tcW w:w="1870" w:type="dxa"/>
+            <w:tcBorders>
+              <w:top w:val="single" w:sz="4" w:space="0" w:color="A4DDF4" w:themeColor="accent1" w:themeTint="66"/>
+              <w:left w:val="single" w:sz="4" w:space="0" w:color="A4DDF4" w:themeColor="accent1" w:themeTint="66"/>
+              <w:bottom w:val="single" w:sz="4" w:space="0" w:color="A4DDF4" w:themeColor="accent1" w:themeTint="66"/>
+              <w:right w:val="single" w:sz="4" w:space="0" w:color="A4DDF4" w:themeColor="accent1" w:themeTint="66"/>
+            </w:tcBorders>
+          </w:tcPr>
+          <w:p>
+            <w:pPr>
+              <w:jc w:val="both"/>
+              <w:cnfStyle w:val="000000000000" w:firstRow="0" w:lastRow="0" w:firstColumn="0" w:lastColumn="0" w:oddVBand="0" w:evenVBand="0" w:oddHBand="0" w:evenHBand="0" w:firstRowFirstColumn="0" w:firstRowLastColumn="0" w:lastRowFirstColumn="0" w:lastRowLastColumn="0"/>
+              <w:rPr>
+                <w:lang w:val="en-US"/>
+              </w:rPr>
+            </w:pPr>
+          </w:p>
+        </w:tc>
+        <w:tc>
+          <w:tcPr>
+            <w:tcW w:w="1870" w:type="dxa"/>
+            <w:tcBorders>
+              <w:top w:val="single" w:sz="4" w:space="0" w:color="A4DDF4" w:themeColor="accent1" w:themeTint="66"/>
+              <w:left w:val="single" w:sz="4" w:space="0" w:color="A4DDF4" w:themeColor="accent1" w:themeTint="66"/>
+              <w:bottom w:val="single" w:sz="4" w:space="0" w:color="A4DDF4" w:themeColor="accent1" w:themeTint="66"/>
+              <w:right w:val="single" w:sz="4" w:space="0" w:color="A4DDF4" w:themeColor="accent1" w:themeTint="66"/>
+            </w:tcBorders>
+          </w:tcPr>
+          <w:p>
+            <w:pPr>
+              <w:jc w:val="both"/>
+              <w:cnfStyle w:val="000000000000" w:firstRow="0" w:lastRow="0" w:firstColumn="0" w:lastColumn="0" w:oddVBand="0" w:evenVBand="0" w:oddHBand="0" w:evenHBand="0" w:firstRowFirstColumn="0" w:firstRowLastColumn="0" w:lastRowFirstColumn="0" w:lastRowLastColumn="0"/>
+              <w:rPr>
+                <w:lang w:val="en-US"/>
+              </w:rPr>
+            </w:pPr>
+          </w:p>
+        </w:tc>
+        <w:tc>
+          <w:tcPr>
+            <w:tcW w:w="1870" w:type="dxa"/>
+            <w:tcBorders>
+              <w:top w:val="single" w:sz="4" w:space="0" w:color="A4DDF4" w:themeColor="accent1" w:themeTint="66"/>
+              <w:left w:val="single" w:sz="4" w:space="0" w:color="A4DDF4" w:themeColor="accent1" w:themeTint="66"/>
+              <w:bottom w:val="single" w:sz="4" w:space="0" w:color="A4DDF4" w:themeColor="accent1" w:themeTint="66"/>
+              <w:right w:val="single" w:sz="4" w:space="0" w:color="A4DDF4" w:themeColor="accent1" w:themeTint="66"/>
+            </w:tcBorders>
+          </w:tcPr>
+          <w:p>
+            <w:pPr>
+              <w:jc w:val="both"/>
+              <w:cnfStyle w:val="000000000000" w:firstRow="0" w:lastRow="0" w:firstColumn="0" w:lastColumn="0" w:oddVBand="0" w:evenVBand="0" w:oddHBand="0" w:evenHBand="0" w:firstRowFirstColumn="0" w:firstRowLastColumn="0" w:lastRowFirstColumn="0" w:lastRowLastColumn="0"/>
+              <w:rPr>
+                <w:lang w:val="en-US"/>
+              </w:rPr>
+            </w:pPr>
+          </w:p>
+        </w:tc>
+      </w:tr>
+    </w:tbl>
+    <w:p>
+      <w:pPr>
+        <w:rPr>
+          <w:rFonts w:asciiTheme="majorHAnsi" w:eastAsiaTheme="majorEastAsia" w:hAnsiTheme="majorHAnsi" w:cstheme="majorBidi"/>
+          <w:color w:val="0070C0"/>
+          <w:sz w:val="36"/>
+          <w:szCs w:val="36"/>
+        </w:rPr>
+      </w:pPr>
+      <w:r>
+        <w:br w:type="page"/>
+      </w:r>
+    </w:p>
+    <w:p>
+      <w:pPr>
+        <w:rPr>
+          <w:rFonts w:asciiTheme="majorHAnsi" w:eastAsiaTheme="majorEastAsia" w:hAnsiTheme="majorHAnsi" w:cstheme="majorBidi"/>
+          <w:color w:val="0070C0"/>
+          <w:sz w:val="36"/>
+          <w:szCs w:val="36"/>
+        </w:rPr>
+      </w:pPr>
+      <w:r>
+        <w:lastRenderedPageBreak/>
+        <w:br w:type="page"/>
+      </w:r>
+    </w:p>
     <w:p>
       <w:pPr>
         <w:pStyle w:val="Heading1"/>
       </w:pPr>
-      <w:bookmarkStart w:id="1" w:name="_Toc387749239"/>
-      <w:bookmarkEnd w:id="0"/>
+      <w:bookmarkStart w:id="2" w:name="_Toc388209079"/>
       <w:r>
         <w:lastRenderedPageBreak/>
         <w:t>Why Design Patterns</w:t>
       </w:r>
-      <w:bookmarkEnd w:id="1"/>
+      <w:bookmarkEnd w:id="2"/>
     </w:p>
     <w:p>
       <w:pPr>
@@ -4145,18 +5095,32 @@
     </w:p>
     <w:p>
       <w:pPr>
+        <w:rPr>
+          <w:rFonts w:asciiTheme="majorHAnsi" w:eastAsiaTheme="majorEastAsia" w:hAnsiTheme="majorHAnsi" w:cstheme="majorBidi"/>
+          <w:color w:val="0070C0"/>
+          <w:sz w:val="36"/>
+          <w:szCs w:val="36"/>
+        </w:rPr>
+      </w:pPr>
+      <w:bookmarkStart w:id="3" w:name="_Toc387419015"/>
+      <w:bookmarkStart w:id="4" w:name="_Toc387419144"/>
+      <w:r>
+        <w:lastRenderedPageBreak/>
+        <w:br w:type="page"/>
+      </w:r>
+    </w:p>
+    <w:p>
+      <w:pPr>
         <w:pStyle w:val="Heading1"/>
       </w:pPr>
-      <w:bookmarkStart w:id="2" w:name="_Toc387419015"/>
-      <w:bookmarkStart w:id="3" w:name="_Toc387419144"/>
-      <w:bookmarkStart w:id="4" w:name="_Toc387749240"/>
+      <w:bookmarkStart w:id="5" w:name="_Toc388209080"/>
       <w:r>
         <w:lastRenderedPageBreak/>
         <w:t>User Interface Design Patterns</w:t>
       </w:r>
-      <w:bookmarkEnd w:id="2"/>
       <w:bookmarkEnd w:id="3"/>
       <w:bookmarkEnd w:id="4"/>
+      <w:bookmarkEnd w:id="5"/>
     </w:p>
     <w:p>
       <w:pPr>
@@ -4178,40 +5142,41 @@
           <w:szCs w:val="26"/>
         </w:rPr>
       </w:pPr>
-      <w:bookmarkStart w:id="5" w:name="_Toc387401820"/>
-      <w:bookmarkStart w:id="6" w:name="_Toc387411892"/>
-      <w:bookmarkStart w:id="7" w:name="_Toc387415518"/>
-      <w:bookmarkStart w:id="8" w:name="_Toc387415572"/>
-      <w:bookmarkStart w:id="9" w:name="_Toc387415598"/>
-      <w:bookmarkStart w:id="10" w:name="_Toc387415630"/>
-      <w:bookmarkStart w:id="11" w:name="_Toc387416089"/>
-      <w:bookmarkStart w:id="12" w:name="_Toc387416132"/>
-      <w:bookmarkStart w:id="13" w:name="_Toc387418987"/>
-      <w:bookmarkStart w:id="14" w:name="_Toc387419016"/>
-      <w:bookmarkStart w:id="15" w:name="_Toc387419145"/>
-      <w:bookmarkStart w:id="16" w:name="_Toc387419282"/>
-      <w:bookmarkStart w:id="17" w:name="_Toc387419317"/>
-      <w:bookmarkStart w:id="18" w:name="_Toc387419349"/>
-      <w:bookmarkStart w:id="19" w:name="_Toc387419366"/>
-      <w:bookmarkStart w:id="20" w:name="_Toc387419465"/>
-      <w:bookmarkStart w:id="21" w:name="_Toc387429643"/>
-      <w:bookmarkStart w:id="22" w:name="_Toc387429675"/>
-      <w:bookmarkStart w:id="23" w:name="_Toc387429738"/>
-      <w:bookmarkStart w:id="24" w:name="_Toc387429833"/>
-      <w:bookmarkStart w:id="25" w:name="_Toc387430323"/>
-      <w:bookmarkStart w:id="26" w:name="_Toc387430396"/>
-      <w:bookmarkStart w:id="27" w:name="_Toc387431142"/>
-      <w:bookmarkStart w:id="28" w:name="_Toc387435493"/>
-      <w:bookmarkStart w:id="29" w:name="_Toc387435563"/>
-      <w:bookmarkStart w:id="30" w:name="_Toc387435617"/>
-      <w:bookmarkStart w:id="31" w:name="_Toc387435705"/>
-      <w:bookmarkStart w:id="32" w:name="_Toc387741744"/>
-      <w:bookmarkStart w:id="33" w:name="_Toc387741798"/>
-      <w:bookmarkStart w:id="34" w:name="_Toc387743150"/>
-      <w:bookmarkStart w:id="35" w:name="_Toc387747825"/>
-      <w:bookmarkStart w:id="36" w:name="_Toc387747849"/>
-      <w:bookmarkStart w:id="37" w:name="_Toc387749241"/>
-      <w:bookmarkEnd w:id="5"/>
+      <w:bookmarkStart w:id="6" w:name="_Toc387401820"/>
+      <w:bookmarkStart w:id="7" w:name="_Toc387411892"/>
+      <w:bookmarkStart w:id="8" w:name="_Toc387415518"/>
+      <w:bookmarkStart w:id="9" w:name="_Toc387415572"/>
+      <w:bookmarkStart w:id="10" w:name="_Toc387415598"/>
+      <w:bookmarkStart w:id="11" w:name="_Toc387415630"/>
+      <w:bookmarkStart w:id="12" w:name="_Toc387416089"/>
+      <w:bookmarkStart w:id="13" w:name="_Toc387416132"/>
+      <w:bookmarkStart w:id="14" w:name="_Toc387418987"/>
+      <w:bookmarkStart w:id="15" w:name="_Toc387419016"/>
+      <w:bookmarkStart w:id="16" w:name="_Toc387419145"/>
+      <w:bookmarkStart w:id="17" w:name="_Toc387419282"/>
+      <w:bookmarkStart w:id="18" w:name="_Toc387419317"/>
+      <w:bookmarkStart w:id="19" w:name="_Toc387419349"/>
+      <w:bookmarkStart w:id="20" w:name="_Toc387419366"/>
+      <w:bookmarkStart w:id="21" w:name="_Toc387419465"/>
+      <w:bookmarkStart w:id="22" w:name="_Toc387429643"/>
+      <w:bookmarkStart w:id="23" w:name="_Toc387429675"/>
+      <w:bookmarkStart w:id="24" w:name="_Toc387429738"/>
+      <w:bookmarkStart w:id="25" w:name="_Toc387429833"/>
+      <w:bookmarkStart w:id="26" w:name="_Toc387430323"/>
+      <w:bookmarkStart w:id="27" w:name="_Toc387430396"/>
+      <w:bookmarkStart w:id="28" w:name="_Toc387431142"/>
+      <w:bookmarkStart w:id="29" w:name="_Toc387435493"/>
+      <w:bookmarkStart w:id="30" w:name="_Toc387435563"/>
+      <w:bookmarkStart w:id="31" w:name="_Toc387435617"/>
+      <w:bookmarkStart w:id="32" w:name="_Toc387435705"/>
+      <w:bookmarkStart w:id="33" w:name="_Toc387741744"/>
+      <w:bookmarkStart w:id="34" w:name="_Toc387741798"/>
+      <w:bookmarkStart w:id="35" w:name="_Toc387743150"/>
+      <w:bookmarkStart w:id="36" w:name="_Toc387747825"/>
+      <w:bookmarkStart w:id="37" w:name="_Toc387747849"/>
+      <w:bookmarkStart w:id="38" w:name="_Toc387749241"/>
+      <w:bookmarkStart w:id="39" w:name="_Toc387928375"/>
+      <w:bookmarkStart w:id="40" w:name="_Toc388209081"/>
       <w:bookmarkEnd w:id="6"/>
       <w:bookmarkEnd w:id="7"/>
       <w:bookmarkEnd w:id="8"/>
@@ -4244,6 +5209,9 @@
       <w:bookmarkEnd w:id="35"/>
       <w:bookmarkEnd w:id="36"/>
       <w:bookmarkEnd w:id="37"/>
+      <w:bookmarkEnd w:id="38"/>
+      <w:bookmarkEnd w:id="39"/>
+      <w:bookmarkEnd w:id="40"/>
     </w:p>
     <w:p>
       <w:pPr>
@@ -4265,42 +5233,41 @@
           <w:szCs w:val="26"/>
         </w:rPr>
       </w:pPr>
-      <w:bookmarkStart w:id="38" w:name="_Toc387401821"/>
-      <w:bookmarkStart w:id="39" w:name="_Toc387411893"/>
-      <w:bookmarkStart w:id="40" w:name="_Toc387415519"/>
-      <w:bookmarkStart w:id="41" w:name="_Toc387415573"/>
-      <w:bookmarkStart w:id="42" w:name="_Toc387415599"/>
-      <w:bookmarkStart w:id="43" w:name="_Toc387415631"/>
-      <w:bookmarkStart w:id="44" w:name="_Toc387416090"/>
-      <w:bookmarkStart w:id="45" w:name="_Toc387416133"/>
-      <w:bookmarkStart w:id="46" w:name="_Toc387418988"/>
-      <w:bookmarkStart w:id="47" w:name="_Toc387419017"/>
-      <w:bookmarkStart w:id="48" w:name="_Toc387419146"/>
-      <w:bookmarkStart w:id="49" w:name="_Toc387419283"/>
-      <w:bookmarkStart w:id="50" w:name="_Toc387419318"/>
-      <w:bookmarkStart w:id="51" w:name="_Toc387419350"/>
-      <w:bookmarkStart w:id="52" w:name="_Toc387419367"/>
-      <w:bookmarkStart w:id="53" w:name="_Toc387419466"/>
-      <w:bookmarkStart w:id="54" w:name="_Toc387429644"/>
-      <w:bookmarkStart w:id="55" w:name="_Toc387429676"/>
-      <w:bookmarkStart w:id="56" w:name="_Toc387429739"/>
-      <w:bookmarkStart w:id="57" w:name="_Toc387429834"/>
-      <w:bookmarkStart w:id="58" w:name="_Toc387430324"/>
-      <w:bookmarkStart w:id="59" w:name="_Toc387430397"/>
-      <w:bookmarkStart w:id="60" w:name="_Toc387431143"/>
-      <w:bookmarkStart w:id="61" w:name="_Toc387435494"/>
-      <w:bookmarkStart w:id="62" w:name="_Toc387435564"/>
-      <w:bookmarkStart w:id="63" w:name="_Toc387435618"/>
-      <w:bookmarkStart w:id="64" w:name="_Toc387435706"/>
-      <w:bookmarkStart w:id="65" w:name="_Toc387741745"/>
-      <w:bookmarkStart w:id="66" w:name="_Toc387741799"/>
-      <w:bookmarkStart w:id="67" w:name="_Toc387743151"/>
-      <w:bookmarkStart w:id="68" w:name="_Toc387747826"/>
-      <w:bookmarkStart w:id="69" w:name="_Toc387747850"/>
-      <w:bookmarkStart w:id="70" w:name="_Toc387749242"/>
-      <w:bookmarkEnd w:id="38"/>
-      <w:bookmarkEnd w:id="39"/>
-      <w:bookmarkEnd w:id="40"/>
+      <w:bookmarkStart w:id="41" w:name="_Toc387401821"/>
+      <w:bookmarkStart w:id="42" w:name="_Toc387411893"/>
+      <w:bookmarkStart w:id="43" w:name="_Toc387415519"/>
+      <w:bookmarkStart w:id="44" w:name="_Toc387415573"/>
+      <w:bookmarkStart w:id="45" w:name="_Toc387415599"/>
+      <w:bookmarkStart w:id="46" w:name="_Toc387415631"/>
+      <w:bookmarkStart w:id="47" w:name="_Toc387416090"/>
+      <w:bookmarkStart w:id="48" w:name="_Toc387416133"/>
+      <w:bookmarkStart w:id="49" w:name="_Toc387418988"/>
+      <w:bookmarkStart w:id="50" w:name="_Toc387419017"/>
+      <w:bookmarkStart w:id="51" w:name="_Toc387419146"/>
+      <w:bookmarkStart w:id="52" w:name="_Toc387419283"/>
+      <w:bookmarkStart w:id="53" w:name="_Toc387419318"/>
+      <w:bookmarkStart w:id="54" w:name="_Toc387419350"/>
+      <w:bookmarkStart w:id="55" w:name="_Toc387419367"/>
+      <w:bookmarkStart w:id="56" w:name="_Toc387419466"/>
+      <w:bookmarkStart w:id="57" w:name="_Toc387429644"/>
+      <w:bookmarkStart w:id="58" w:name="_Toc387429676"/>
+      <w:bookmarkStart w:id="59" w:name="_Toc387429739"/>
+      <w:bookmarkStart w:id="60" w:name="_Toc387429834"/>
+      <w:bookmarkStart w:id="61" w:name="_Toc387430324"/>
+      <w:bookmarkStart w:id="62" w:name="_Toc387430397"/>
+      <w:bookmarkStart w:id="63" w:name="_Toc387431143"/>
+      <w:bookmarkStart w:id="64" w:name="_Toc387435494"/>
+      <w:bookmarkStart w:id="65" w:name="_Toc387435564"/>
+      <w:bookmarkStart w:id="66" w:name="_Toc387435618"/>
+      <w:bookmarkStart w:id="67" w:name="_Toc387435706"/>
+      <w:bookmarkStart w:id="68" w:name="_Toc387741745"/>
+      <w:bookmarkStart w:id="69" w:name="_Toc387741799"/>
+      <w:bookmarkStart w:id="70" w:name="_Toc387743151"/>
+      <w:bookmarkStart w:id="71" w:name="_Toc387747826"/>
+      <w:bookmarkStart w:id="72" w:name="_Toc387747850"/>
+      <w:bookmarkStart w:id="73" w:name="_Toc387749242"/>
+      <w:bookmarkStart w:id="74" w:name="_Toc387928376"/>
+      <w:bookmarkStart w:id="75" w:name="_Toc388209082"/>
       <w:bookmarkEnd w:id="41"/>
       <w:bookmarkEnd w:id="42"/>
       <w:bookmarkEnd w:id="43"/>
@@ -4331,6 +5298,11 @@
       <w:bookmarkEnd w:id="68"/>
       <w:bookmarkEnd w:id="69"/>
       <w:bookmarkEnd w:id="70"/>
+      <w:bookmarkEnd w:id="71"/>
+      <w:bookmarkEnd w:id="72"/>
+      <w:bookmarkEnd w:id="73"/>
+      <w:bookmarkEnd w:id="74"/>
+      <w:bookmarkEnd w:id="75"/>
     </w:p>
     <w:p>
       <w:pPr>
@@ -4344,8 +5316,8 @@
           <w:lang w:val="en-GB" w:eastAsia="ja-JP"/>
         </w:rPr>
       </w:pPr>
-      <w:bookmarkStart w:id="71" w:name="_Toc387419019"/>
-      <w:bookmarkStart w:id="72" w:name="_Toc387419148"/>
+      <w:bookmarkStart w:id="76" w:name="_Toc387419019"/>
+      <w:bookmarkStart w:id="77" w:name="_Toc387419148"/>
       <w:r>
         <w:rPr>
           <w:rFonts w:ascii="Cambria" w:eastAsiaTheme="minorEastAsia" w:hAnsi="Cambria"/>
@@ -4658,13 +5630,13 @@
           <w:numId w:val="13"/>
         </w:numPr>
       </w:pPr>
-      <w:bookmarkStart w:id="73" w:name="_Toc387749243"/>
+      <w:bookmarkStart w:id="78" w:name="_Toc388209083"/>
       <w:r>
         <w:t>Interaction Models</w:t>
       </w:r>
-      <w:bookmarkEnd w:id="71"/>
-      <w:bookmarkEnd w:id="72"/>
-      <w:bookmarkEnd w:id="73"/>
+      <w:bookmarkEnd w:id="76"/>
+      <w:bookmarkEnd w:id="77"/>
+      <w:bookmarkEnd w:id="78"/>
     </w:p>
     <w:p>
       <w:pPr>
@@ -4675,11 +5647,11 @@
         </w:numPr>
         <w:ind w:left="1260" w:hanging="540"/>
       </w:pPr>
-      <w:bookmarkStart w:id="74" w:name="_Toc387749244"/>
+      <w:bookmarkStart w:id="79" w:name="_Toc388209084"/>
       <w:r>
         <w:t>Author</w:t>
       </w:r>
-      <w:bookmarkEnd w:id="74"/>
+      <w:bookmarkEnd w:id="79"/>
     </w:p>
     <w:p>
       <w:pPr>
@@ -4727,11 +5699,11 @@
         </w:numPr>
         <w:ind w:left="1260" w:hanging="540"/>
       </w:pPr>
-      <w:bookmarkStart w:id="75" w:name="_Toc387749245"/>
+      <w:bookmarkStart w:id="80" w:name="_Toc388209085"/>
       <w:r>
         <w:t>Problem</w:t>
       </w:r>
-      <w:bookmarkEnd w:id="75"/>
+      <w:bookmarkEnd w:id="80"/>
     </w:p>
     <w:p>
       <w:pPr>
@@ -4974,11 +5946,11 @@
         </w:numPr>
         <w:ind w:left="1260" w:hanging="540"/>
       </w:pPr>
-      <w:bookmarkStart w:id="76" w:name="_Toc387749246"/>
+      <w:bookmarkStart w:id="81" w:name="_Toc388209086"/>
       <w:r>
         <w:t>Solution</w:t>
       </w:r>
-      <w:bookmarkEnd w:id="76"/>
+      <w:bookmarkEnd w:id="81"/>
     </w:p>
     <w:p>
       <w:pPr>
@@ -5132,12 +6104,12 @@
         <w:spacing w:after="240"/>
         <w:ind w:left="1260" w:hanging="540"/>
       </w:pPr>
-      <w:bookmarkStart w:id="77" w:name="_Toc387749247"/>
+      <w:bookmarkStart w:id="82" w:name="_Toc388209087"/>
       <w:r>
         <w:lastRenderedPageBreak/>
         <w:t>Example</w:t>
       </w:r>
-      <w:bookmarkEnd w:id="77"/>
+      <w:bookmarkEnd w:id="82"/>
     </w:p>
     <w:p>
       <w:pPr>
@@ -5198,7 +6170,7 @@
         <w:pStyle w:val="Caption"/>
         <w:jc w:val="center"/>
       </w:pPr>
-      <w:bookmarkStart w:id="78" w:name="_Toc387749284"/>
+      <w:bookmarkStart w:id="83" w:name="_Toc388209111"/>
       <w:r>
         <w:t xml:space="preserve">Figure </w:t>
       </w:r>
@@ -5226,7 +6198,7 @@
         </w:rPr>
         <w:t>: Dashboard</w:t>
       </w:r>
-      <w:bookmarkEnd w:id="78"/>
+      <w:bookmarkEnd w:id="83"/>
     </w:p>
     <w:p>
       <w:pPr>
@@ -5290,7 +6262,7 @@
           <w:lang w:val="en-US"/>
         </w:rPr>
       </w:pPr>
-      <w:bookmarkStart w:id="79" w:name="_Toc387749285"/>
+      <w:bookmarkStart w:id="84" w:name="_Toc388209112"/>
       <w:r>
         <w:t xml:space="preserve">Figure </w:t>
       </w:r>
@@ -5318,7 +6290,7 @@
         </w:rPr>
         <w:t>: Application Management – Showing list of applications with status</w:t>
       </w:r>
-      <w:bookmarkEnd w:id="79"/>
+      <w:bookmarkEnd w:id="84"/>
     </w:p>
     <w:p>
       <w:pPr>
@@ -5382,7 +6354,7 @@
           <w:lang w:val="en-US"/>
         </w:rPr>
       </w:pPr>
-      <w:bookmarkStart w:id="80" w:name="_Toc387749286"/>
+      <w:bookmarkStart w:id="85" w:name="_Toc388209113"/>
       <w:r>
         <w:t xml:space="preserve">Figure </w:t>
       </w:r>
@@ -5410,7 +6382,7 @@
         </w:rPr>
         <w:t>: New Application Form</w:t>
       </w:r>
-      <w:bookmarkEnd w:id="80"/>
+      <w:bookmarkEnd w:id="85"/>
     </w:p>
     <w:p>
       <w:pPr>
@@ -5475,7 +6447,7 @@
           <w:lang w:val="en-US"/>
         </w:rPr>
       </w:pPr>
-      <w:bookmarkStart w:id="81" w:name="_Toc387749287"/>
+      <w:bookmarkStart w:id="86" w:name="_Toc388209114"/>
       <w:r>
         <w:t xml:space="preserve">Figure </w:t>
       </w:r>
@@ -5503,7 +6475,7 @@
         </w:rPr>
         <w:t>: Map View</w:t>
       </w:r>
-      <w:bookmarkEnd w:id="81"/>
+      <w:bookmarkEnd w:id="86"/>
     </w:p>
     <w:p>
       <w:pPr>
@@ -5514,11 +6486,11 @@
         </w:numPr>
         <w:ind w:left="1260" w:hanging="540"/>
       </w:pPr>
-      <w:bookmarkStart w:id="82" w:name="_Toc387749248"/>
+      <w:bookmarkStart w:id="87" w:name="_Toc388209088"/>
       <w:r>
         <w:t>Rationale</w:t>
       </w:r>
-      <w:bookmarkEnd w:id="82"/>
+      <w:bookmarkEnd w:id="87"/>
     </w:p>
     <w:p>
       <w:pPr>
@@ -5535,17 +6507,7 @@
           <w:color w:val="auto"/>
           <w:sz w:val="24"/>
         </w:rPr>
-        <w:t>This application is following Metro Style User Interface. The benefit of using this modern interface is that it can be easily use on to</w:t>
-      </w:r>
-      <w:bookmarkStart w:id="83" w:name="_GoBack"/>
-      <w:bookmarkEnd w:id="83"/>
-      <w:r>
-        <w:rPr>
-          <w:rFonts w:ascii="Cambria" w:hAnsi="Cambria" w:cs="Times New Roman"/>
-          <w:color w:val="auto"/>
-          <w:sz w:val="24"/>
-        </w:rPr>
-        <w:t>uch screens like tablets, smart phones along with conventional Desktop environment. This also enables us to deploy more information about Module in less space. It also prevents scrolling down more frequently. Each Module activates as a separate Application. The major pros is that now days most of the people are used to Windows 8 environment so they will have a look and feel of their native desktop.</w:t>
+        <w:t>This application is following Metro Style User Interface. The benefit of using this modern interface is that it can be easily use on touch screens like tablets, smart phones along with conventional Desktop environment. This also enables us to deploy more information about Module in less space. It also prevents scrolling down more frequently. Each Module activates as a separate Application. The major pros is that now days most of the people are used to Windows 8 environment so they will have a look and feel of their native desktop.</w:t>
       </w:r>
     </w:p>
     <w:p>
@@ -5557,11 +6519,11 @@
         </w:numPr>
         <w:ind w:left="1260" w:hanging="540"/>
       </w:pPr>
-      <w:bookmarkStart w:id="84" w:name="_Toc387749249"/>
+      <w:bookmarkStart w:id="88" w:name="_Toc388209089"/>
       <w:r>
         <w:t>Special Cases</w:t>
       </w:r>
-      <w:bookmarkEnd w:id="84"/>
+      <w:bookmarkEnd w:id="88"/>
     </w:p>
     <w:p>
       <w:pPr>
@@ -5598,11 +6560,11 @@
         </w:numPr>
         <w:ind w:left="1260" w:hanging="540"/>
       </w:pPr>
-      <w:bookmarkStart w:id="85" w:name="_Toc387749250"/>
+      <w:bookmarkStart w:id="89" w:name="_Toc388209090"/>
       <w:r>
         <w:t>Supporting Research</w:t>
       </w:r>
-      <w:bookmarkEnd w:id="85"/>
+      <w:bookmarkEnd w:id="89"/>
     </w:p>
     <w:p>
       <w:pPr>
@@ -5664,11 +6626,11 @@
         </w:numPr>
         <w:ind w:left="1260" w:hanging="540"/>
       </w:pPr>
-      <w:bookmarkStart w:id="86" w:name="_Toc387749251"/>
+      <w:bookmarkStart w:id="90" w:name="_Toc388209091"/>
       <w:r>
         <w:t>Related Standards</w:t>
       </w:r>
-      <w:bookmarkEnd w:id="86"/>
+      <w:bookmarkEnd w:id="90"/>
     </w:p>
     <w:p>
       <w:pPr>
@@ -5697,11 +6659,11 @@
         </w:numPr>
         <w:ind w:left="1260" w:hanging="540"/>
       </w:pPr>
-      <w:bookmarkStart w:id="87" w:name="_Toc387749252"/>
+      <w:bookmarkStart w:id="91" w:name="_Toc388209092"/>
       <w:r>
         <w:t>Importance of Adherence</w:t>
       </w:r>
-      <w:bookmarkEnd w:id="87"/>
+      <w:bookmarkEnd w:id="91"/>
     </w:p>
     <w:p>
       <w:pPr>
@@ -5727,11 +6689,11 @@
           <w:numId w:val="13"/>
         </w:numPr>
       </w:pPr>
-      <w:bookmarkStart w:id="88" w:name="_Toc387749253"/>
+      <w:bookmarkStart w:id="92" w:name="_Toc388209093"/>
       <w:r>
         <w:t>Navigation / Orientation / Workflow</w:t>
       </w:r>
-      <w:bookmarkEnd w:id="88"/>
+      <w:bookmarkEnd w:id="92"/>
     </w:p>
     <w:p>
       <w:pPr>
@@ -5742,11 +6704,11 @@
         </w:numPr>
         <w:ind w:left="1260" w:hanging="540"/>
       </w:pPr>
-      <w:bookmarkStart w:id="89" w:name="_Toc387749254"/>
+      <w:bookmarkStart w:id="93" w:name="_Toc388209094"/>
       <w:r>
         <w:t>Author</w:t>
       </w:r>
-      <w:bookmarkEnd w:id="89"/>
+      <w:bookmarkEnd w:id="93"/>
     </w:p>
     <w:p>
       <w:pPr>
@@ -5811,12 +6773,12 @@
         </w:numPr>
         <w:ind w:left="1260" w:hanging="540"/>
       </w:pPr>
-      <w:bookmarkStart w:id="90" w:name="_Toc387749255"/>
+      <w:bookmarkStart w:id="94" w:name="_Toc388209095"/>
       <w:r>
         <w:lastRenderedPageBreak/>
         <w:t>Problem</w:t>
       </w:r>
-      <w:bookmarkEnd w:id="90"/>
+      <w:bookmarkEnd w:id="94"/>
     </w:p>
     <w:p>
       <w:pPr>
@@ -5876,11 +6838,11 @@
         </w:numPr>
         <w:ind w:left="1260" w:hanging="540"/>
       </w:pPr>
-      <w:bookmarkStart w:id="91" w:name="_Toc387749256"/>
+      <w:bookmarkStart w:id="95" w:name="_Toc388209096"/>
       <w:r>
         <w:t>Solution</w:t>
       </w:r>
-      <w:bookmarkEnd w:id="91"/>
+      <w:bookmarkEnd w:id="95"/>
     </w:p>
     <w:p>
       <w:pPr>
@@ -6014,35 +6976,11 @@
         </w:numPr>
         <w:ind w:left="1260" w:hanging="540"/>
       </w:pPr>
-      <w:bookmarkStart w:id="92" w:name="_Toc387749257"/>
+      <w:bookmarkStart w:id="96" w:name="_Toc388209097"/>
       <w:r>
         <w:t>Example</w:t>
       </w:r>
-      <w:bookmarkEnd w:id="92"/>
-    </w:p>
-    <w:p>
-      <w:pPr>
-        <w:pStyle w:val="PlainText"/>
-        <w:spacing w:after="240"/>
-        <w:jc w:val="both"/>
-        <w:rPr>
-          <w:rFonts w:ascii="Cambria" w:eastAsiaTheme="minorEastAsia" w:hAnsi="Cambria"/>
-          <w:sz w:val="24"/>
-          <w:szCs w:val="20"/>
-          <w:lang w:val="en-GB" w:eastAsia="ja-JP"/>
-        </w:rPr>
-      </w:pPr>
-      <w:r>
-        <w:rPr>
-          <w:rFonts w:ascii="Cambria" w:eastAsiaTheme="minorEastAsia" w:hAnsi="Cambria"/>
-          <w:color w:val="FF0000"/>
-          <w:sz w:val="24"/>
-          <w:szCs w:val="20"/>
-          <w:highlight w:val="yellow"/>
-          <w:lang w:val="en-GB" w:eastAsia="ja-JP"/>
-        </w:rPr>
-        <w:t>{Place here, a screen shot from MCS interface and explain why it is designed like this}</w:t>
-      </w:r>
+      <w:bookmarkEnd w:id="96"/>
     </w:p>
     <w:p>
       <w:pPr>
@@ -6075,11 +7013,11 @@
         </w:numPr>
         <w:ind w:left="1260" w:hanging="540"/>
       </w:pPr>
-      <w:bookmarkStart w:id="93" w:name="_Toc387749258"/>
+      <w:bookmarkStart w:id="97" w:name="_Toc388209098"/>
       <w:r>
         <w:t>Rationale</w:t>
       </w:r>
-      <w:bookmarkEnd w:id="93"/>
+      <w:bookmarkEnd w:id="97"/>
     </w:p>
     <w:p>
       <w:pPr>
@@ -6175,11 +7113,11 @@
         </w:numPr>
         <w:ind w:left="1260" w:hanging="540"/>
       </w:pPr>
-      <w:bookmarkStart w:id="94" w:name="_Toc387749259"/>
+      <w:bookmarkStart w:id="98" w:name="_Toc388209099"/>
       <w:r>
         <w:t>Special Cases</w:t>
       </w:r>
-      <w:bookmarkEnd w:id="94"/>
+      <w:bookmarkEnd w:id="98"/>
     </w:p>
     <w:p>
       <w:pPr>
@@ -6216,11 +7154,11 @@
         </w:numPr>
         <w:ind w:left="1260" w:hanging="540"/>
       </w:pPr>
-      <w:bookmarkStart w:id="95" w:name="_Toc387749260"/>
+      <w:bookmarkStart w:id="99" w:name="_Toc388209100"/>
       <w:r>
         <w:t>Supporting Research</w:t>
       </w:r>
-      <w:bookmarkEnd w:id="95"/>
+      <w:bookmarkEnd w:id="99"/>
     </w:p>
     <w:p>
       <w:pPr>
@@ -6419,11 +7357,11 @@
         </w:numPr>
         <w:ind w:left="1260" w:hanging="540"/>
       </w:pPr>
-      <w:bookmarkStart w:id="96" w:name="_Toc387749261"/>
+      <w:bookmarkStart w:id="100" w:name="_Toc388209101"/>
       <w:r>
         <w:t>Related Standards</w:t>
       </w:r>
-      <w:bookmarkEnd w:id="96"/>
+      <w:bookmarkEnd w:id="100"/>
     </w:p>
     <w:p>
       <w:pPr>
@@ -6452,12 +7390,12 @@
         </w:numPr>
         <w:ind w:left="1260" w:hanging="540"/>
       </w:pPr>
-      <w:bookmarkStart w:id="97" w:name="_Toc387749262"/>
+      <w:bookmarkStart w:id="101" w:name="_Toc388209102"/>
       <w:r>
         <w:lastRenderedPageBreak/>
         <w:t>Importance of Adherence</w:t>
       </w:r>
-      <w:bookmarkEnd w:id="97"/>
+      <w:bookmarkEnd w:id="101"/>
     </w:p>
     <w:p>
       <w:pPr>
@@ -6489,11 +7427,11 @@
           <w:numId w:val="13"/>
         </w:numPr>
       </w:pPr>
-      <w:bookmarkStart w:id="98" w:name="_Toc387749263"/>
+      <w:bookmarkStart w:id="102" w:name="_Toc388209103"/>
       <w:r>
         <w:t>Font Styles / Colours</w:t>
       </w:r>
-      <w:bookmarkEnd w:id="98"/>
+      <w:bookmarkEnd w:id="102"/>
     </w:p>
     <w:p>
       <w:pPr>
@@ -6504,11 +7442,11 @@
         </w:numPr>
         <w:ind w:left="1260" w:hanging="540"/>
       </w:pPr>
-      <w:bookmarkStart w:id="99" w:name="_Toc387749264"/>
+      <w:bookmarkStart w:id="103" w:name="_Toc388209104"/>
       <w:r>
         <w:t>Author</w:t>
       </w:r>
-      <w:bookmarkEnd w:id="99"/>
+      <w:bookmarkEnd w:id="103"/>
     </w:p>
     <w:p>
       <w:pPr>
@@ -6556,11 +7494,11 @@
         </w:numPr>
         <w:ind w:left="1260" w:hanging="540"/>
       </w:pPr>
-      <w:bookmarkStart w:id="100" w:name="_Toc387749265"/>
+      <w:bookmarkStart w:id="104" w:name="_Toc388209105"/>
       <w:r>
         <w:t>Problem</w:t>
       </w:r>
-      <w:bookmarkEnd w:id="100"/>
+      <w:bookmarkEnd w:id="104"/>
     </w:p>
     <w:p>
       <w:pPr>
@@ -6591,11 +7529,11 @@
         </w:numPr>
         <w:ind w:left="1260" w:hanging="540"/>
       </w:pPr>
-      <w:bookmarkStart w:id="101" w:name="_Toc387749266"/>
+      <w:bookmarkStart w:id="105" w:name="_Toc388209106"/>
       <w:r>
         <w:t>Solution</w:t>
       </w:r>
-      <w:bookmarkEnd w:id="101"/>
+      <w:bookmarkEnd w:id="105"/>
     </w:p>
     <w:p>
       <w:pPr>
@@ -7550,11 +8488,11 @@
         </w:numPr>
         <w:ind w:left="1260" w:hanging="540"/>
       </w:pPr>
-      <w:bookmarkStart w:id="102" w:name="_Toc387749267"/>
+      <w:bookmarkStart w:id="106" w:name="_Toc388209107"/>
       <w:r>
         <w:t>Rationale</w:t>
       </w:r>
-      <w:bookmarkEnd w:id="102"/>
+      <w:bookmarkEnd w:id="106"/>
     </w:p>
     <w:p>
       <w:pPr>
@@ -7648,11 +8586,11 @@
         </w:numPr>
         <w:ind w:left="1260" w:hanging="540"/>
       </w:pPr>
-      <w:bookmarkStart w:id="103" w:name="_Toc387749268"/>
+      <w:bookmarkStart w:id="107" w:name="_Toc388209108"/>
       <w:r>
         <w:t>Special Cases</w:t>
       </w:r>
-      <w:bookmarkEnd w:id="103"/>
+      <w:bookmarkEnd w:id="107"/>
     </w:p>
     <w:p>
       <w:pPr>
@@ -7689,11 +8627,11 @@
         </w:numPr>
         <w:ind w:left="1260" w:hanging="540"/>
       </w:pPr>
-      <w:bookmarkStart w:id="104" w:name="_Toc387749269"/>
+      <w:bookmarkStart w:id="108" w:name="_Toc388209109"/>
       <w:r>
         <w:t>Supporting Research</w:t>
       </w:r>
-      <w:bookmarkEnd w:id="104"/>
+      <w:bookmarkEnd w:id="108"/>
     </w:p>
     <w:p>
       <w:pPr>
@@ -7795,11 +8733,11 @@
         </w:numPr>
         <w:ind w:left="1260" w:hanging="540"/>
       </w:pPr>
-      <w:bookmarkStart w:id="105" w:name="_Toc387749270"/>
+      <w:bookmarkStart w:id="109" w:name="_Toc388209110"/>
       <w:r>
         <w:t>Importance of Adherence</w:t>
       </w:r>
-      <w:bookmarkEnd w:id="105"/>
+      <w:bookmarkEnd w:id="109"/>
     </w:p>
     <w:p>
       <w:pPr>
@@ -7931,7 +8869,7 @@
       <w:rPr>
         <w:noProof/>
       </w:rPr>
-      <w:t>7</w:t>
+      <w:t>16</w:t>
     </w:r>
     <w:r>
       <w:fldChar w:fldCharType="end"/>
@@ -13108,6 +14046,69 @@
       <w:lang w:eastAsia="en-US"/>
     </w:rPr>
   </w:style>
+  <w:style w:type="table" w:styleId="GridTable1Light-Accent1">
+    <w:name w:val="Grid Table 1 Light Accent 1"/>
+    <w:basedOn w:val="TableNormal"/>
+    <w:uiPriority w:val="46"/>
+    <w:rsid w:val="006827FC"/>
+    <w:pPr>
+      <w:spacing w:after="0" w:line="240" w:lineRule="auto"/>
+    </w:pPr>
+    <w:tblPr>
+      <w:tblStyleRowBandSize w:val="1"/>
+      <w:tblStyleColBandSize w:val="1"/>
+      <w:tblBorders>
+        <w:top w:val="single" w:sz="4" w:space="0" w:color="A4DDF4" w:themeColor="accent1" w:themeTint="66"/>
+        <w:left w:val="single" w:sz="4" w:space="0" w:color="A4DDF4" w:themeColor="accent1" w:themeTint="66"/>
+        <w:bottom w:val="single" w:sz="4" w:space="0" w:color="A4DDF4" w:themeColor="accent1" w:themeTint="66"/>
+        <w:right w:val="single" w:sz="4" w:space="0" w:color="A4DDF4" w:themeColor="accent1" w:themeTint="66"/>
+        <w:insideH w:val="single" w:sz="4" w:space="0" w:color="A4DDF4" w:themeColor="accent1" w:themeTint="66"/>
+        <w:insideV w:val="single" w:sz="4" w:space="0" w:color="A4DDF4" w:themeColor="accent1" w:themeTint="66"/>
+      </w:tblBorders>
+      <w:tblCellMar>
+        <w:top w:w="0" w:type="dxa"/>
+        <w:left w:w="108" w:type="dxa"/>
+        <w:bottom w:w="0" w:type="dxa"/>
+        <w:right w:w="108" w:type="dxa"/>
+      </w:tblCellMar>
+    </w:tblPr>
+    <w:tblStylePr w:type="firstRow">
+      <w:rPr>
+        <w:b/>
+        <w:bCs/>
+      </w:rPr>
+      <w:tblPr/>
+      <w:tcPr>
+        <w:tcBorders>
+          <w:bottom w:val="single" w:sz="12" w:space="0" w:color="76CDEE" w:themeColor="accent1" w:themeTint="99"/>
+        </w:tcBorders>
+      </w:tcPr>
+    </w:tblStylePr>
+    <w:tblStylePr w:type="lastRow">
+      <w:rPr>
+        <w:b/>
+        <w:bCs/>
+      </w:rPr>
+      <w:tblPr/>
+      <w:tcPr>
+        <w:tcBorders>
+          <w:top w:val="double" w:sz="2" w:space="0" w:color="76CDEE" w:themeColor="accent1" w:themeTint="99"/>
+        </w:tcBorders>
+      </w:tcPr>
+    </w:tblStylePr>
+    <w:tblStylePr w:type="firstCol">
+      <w:rPr>
+        <w:b/>
+        <w:bCs/>
+      </w:rPr>
+    </w:tblStylePr>
+    <w:tblStylePr w:type="lastCol">
+      <w:rPr>
+        <w:b/>
+        <w:bCs/>
+      </w:rPr>
+    </w:tblStylePr>
+  </w:style>
 </w:styles>
 </file>
 
@@ -13405,7 +14406,9 @@
     <w:rsid w:val="008A6992"/>
     <w:rsid w:val="008C3AC5"/>
     <w:rsid w:val="00980D07"/>
+    <w:rsid w:val="00A844E5"/>
     <w:rsid w:val="00AB510E"/>
+    <w:rsid w:val="00E401FE"/>
     <w:rsid w:val="00FA60DE"/>
   </w:rsids>
   <m:mathPr>
@@ -14175,7 +15178,7 @@
 </file>
 
 <file path=customXml/itemProps3.xml><?xml version="1.0" encoding="utf-8"?>
-<ds:datastoreItem xmlns:ds="http://schemas.openxmlformats.org/officeDocument/2006/customXml" ds:itemID="{2BE34950-D108-4B62-AD23-AD124EAE40DB}">
+<ds:datastoreItem xmlns:ds="http://schemas.openxmlformats.org/officeDocument/2006/customXml" ds:itemID="{5D85C489-B318-448F-8F0C-93946042C3F2}">
   <ds:schemaRefs>
     <ds:schemaRef ds:uri="http://schemas.openxmlformats.org/officeDocument/2006/bibliography"/>
   </ds:schemaRefs>

</xml_diff>